<commit_message>
day 4 update and hw4 solutions
</commit_message>
<xml_diff>
--- a/hw/hw4.docx
+++ b/hw/hw4.docx
@@ -73,7 +73,7 @@
         <w:t xml:space="preserve"> </w:t>
       </w:r>
       <w:r>
-        <w:t xml:space="preserve">24,</w:t>
+        <w:t xml:space="preserve">26,</w:t>
       </w:r>
       <w:r>
         <w:t xml:space="preserve"> </w:t>
@@ -194,10 +194,274 @@
     </w:p>
     <w:p>
       <w:pPr>
+        <w:pStyle w:val="SourceCode"/>
+      </w:pPr>
+      <w:r>
+        <w:rPr>
+          <w:rStyle w:val="CommentTok"/>
+        </w:rPr>
+        <w:t xml:space="preserve"># La funcion repite el elemento y, tantas veces como la longitud del objeto x. Demostracion:</w:t>
+      </w:r>
+      <w:r>
+        <w:br/>
+      </w:r>
+      <w:r>
+        <w:br/>
+      </w:r>
+      <w:r>
+        <w:rPr>
+          <w:rStyle w:val="CommentTok"/>
+        </w:rPr>
+        <w:t xml:space="preserve"># x es un vector de 3 elementos</w:t>
+      </w:r>
+      <w:r>
+        <w:br/>
+      </w:r>
+      <w:r>
+        <w:rPr>
+          <w:rStyle w:val="NormalTok"/>
+        </w:rPr>
+        <w:t xml:space="preserve">x </w:t>
+      </w:r>
+      <w:r>
+        <w:rPr>
+          <w:rStyle w:val="OtherTok"/>
+        </w:rPr>
+        <w:t xml:space="preserve">&lt;-</w:t>
+      </w:r>
+      <w:r>
+        <w:rPr>
+          <w:rStyle w:val="NormalTok"/>
+        </w:rPr>
+        <w:t xml:space="preserve"> </w:t>
+      </w:r>
+      <w:r>
+        <w:rPr>
+          <w:rStyle w:val="FunctionTok"/>
+        </w:rPr>
+        <w:t xml:space="preserve">c</w:t>
+      </w:r>
+      <w:r>
+        <w:rPr>
+          <w:rStyle w:val="NormalTok"/>
+        </w:rPr>
+        <w:t xml:space="preserve">(</w:t>
+      </w:r>
+      <w:r>
+        <w:rPr>
+          <w:rStyle w:val="DecValTok"/>
+        </w:rPr>
+        <w:t xml:space="preserve">1</w:t>
+      </w:r>
+      <w:r>
+        <w:rPr>
+          <w:rStyle w:val="SpecialCharTok"/>
+        </w:rPr>
+        <w:t xml:space="preserve">:</w:t>
+      </w:r>
+      <w:r>
+        <w:rPr>
+          <w:rStyle w:val="DecValTok"/>
+        </w:rPr>
+        <w:t xml:space="preserve">3</w:t>
+      </w:r>
+      <w:r>
+        <w:rPr>
+          <w:rStyle w:val="NormalTok"/>
+        </w:rPr>
+        <w:t xml:space="preserve">)</w:t>
+      </w:r>
+      <w:r>
+        <w:br/>
+      </w:r>
+      <w:r>
+        <w:rPr>
+          <w:rStyle w:val="CommentTok"/>
+        </w:rPr>
+        <w:t xml:space="preserve"># Verifico</w:t>
+      </w:r>
+      <w:r>
+        <w:br/>
+      </w:r>
+      <w:r>
+        <w:rPr>
+          <w:rStyle w:val="FunctionTok"/>
+        </w:rPr>
+        <w:t xml:space="preserve">length</w:t>
+      </w:r>
+      <w:r>
+        <w:rPr>
+          <w:rStyle w:val="NormalTok"/>
+        </w:rPr>
+        <w:t xml:space="preserve">(x)</w:t>
+      </w:r>
+    </w:p>
+    <w:p>
+      <w:pPr>
+        <w:pStyle w:val="SourceCode"/>
+      </w:pPr>
+      <w:r>
+        <w:rPr>
+          <w:rStyle w:val="VerbatimChar"/>
+        </w:rPr>
+        <w:t xml:space="preserve">## [1] 3</w:t>
+      </w:r>
+    </w:p>
+    <w:p>
+      <w:pPr>
+        <w:pStyle w:val="SourceCode"/>
+      </w:pPr>
+      <w:r>
+        <w:rPr>
+          <w:rStyle w:val="CommentTok"/>
+        </w:rPr>
+        <w:t xml:space="preserve"># y es una variable numerica con valor 1 </w:t>
+      </w:r>
+      <w:r>
+        <w:br/>
+      </w:r>
+      <w:r>
+        <w:rPr>
+          <w:rStyle w:val="NormalTok"/>
+        </w:rPr>
+        <w:t xml:space="preserve">y </w:t>
+      </w:r>
+      <w:r>
+        <w:rPr>
+          <w:rStyle w:val="OtherTok"/>
+        </w:rPr>
+        <w:t xml:space="preserve">=</w:t>
+      </w:r>
+      <w:r>
+        <w:rPr>
+          <w:rStyle w:val="NormalTok"/>
+        </w:rPr>
+        <w:t xml:space="preserve"> </w:t>
+      </w:r>
+      <w:r>
+        <w:rPr>
+          <w:rStyle w:val="DecValTok"/>
+        </w:rPr>
+        <w:t xml:space="preserve">1</w:t>
+      </w:r>
+      <w:r>
+        <w:br/>
+      </w:r>
+      <w:r>
+        <w:br/>
+      </w:r>
+      <w:r>
+        <w:rPr>
+          <w:rStyle w:val="CommentTok"/>
+        </w:rPr>
+        <w:t xml:space="preserve"># Mi funcion me debe imprimir 1 tres veces:</w:t>
+      </w:r>
+      <w:r>
+        <w:br/>
+      </w:r>
+      <w:r>
+        <w:rPr>
+          <w:rStyle w:val="FunctionTok"/>
+        </w:rPr>
+        <w:t xml:space="preserve">f3</w:t>
+      </w:r>
+      <w:r>
+        <w:rPr>
+          <w:rStyle w:val="NormalTok"/>
+        </w:rPr>
+        <w:t xml:space="preserve">(</w:t>
+      </w:r>
+      <w:r>
+        <w:rPr>
+          <w:rStyle w:val="AttributeTok"/>
+        </w:rPr>
+        <w:t xml:space="preserve">x =</w:t>
+      </w:r>
+      <w:r>
+        <w:rPr>
+          <w:rStyle w:val="NormalTok"/>
+        </w:rPr>
+        <w:t xml:space="preserve"> </w:t>
+      </w:r>
+      <w:r>
+        <w:rPr>
+          <w:rStyle w:val="FunctionTok"/>
+        </w:rPr>
+        <w:t xml:space="preserve">c</w:t>
+      </w:r>
+      <w:r>
+        <w:rPr>
+          <w:rStyle w:val="NormalTok"/>
+        </w:rPr>
+        <w:t xml:space="preserve">(</w:t>
+      </w:r>
+      <w:r>
+        <w:rPr>
+          <w:rStyle w:val="DecValTok"/>
+        </w:rPr>
+        <w:t xml:space="preserve">1</w:t>
+      </w:r>
+      <w:r>
+        <w:rPr>
+          <w:rStyle w:val="SpecialCharTok"/>
+        </w:rPr>
+        <w:t xml:space="preserve">:</w:t>
+      </w:r>
+      <w:r>
+        <w:rPr>
+          <w:rStyle w:val="DecValTok"/>
+        </w:rPr>
+        <w:t xml:space="preserve">3</w:t>
+      </w:r>
+      <w:r>
+        <w:rPr>
+          <w:rStyle w:val="NormalTok"/>
+        </w:rPr>
+        <w:t xml:space="preserve">), </w:t>
+      </w:r>
+      <w:r>
+        <w:rPr>
+          <w:rStyle w:val="AttributeTok"/>
+        </w:rPr>
+        <w:t xml:space="preserve">y =</w:t>
+      </w:r>
+      <w:r>
+        <w:rPr>
+          <w:rStyle w:val="NormalTok"/>
+        </w:rPr>
+        <w:t xml:space="preserve"> </w:t>
+      </w:r>
+      <w:r>
+        <w:rPr>
+          <w:rStyle w:val="DecValTok"/>
+        </w:rPr>
+        <w:t xml:space="preserve">1</w:t>
+      </w:r>
+      <w:r>
+        <w:rPr>
+          <w:rStyle w:val="NormalTok"/>
+        </w:rPr>
+        <w:t xml:space="preserve">)</w:t>
+      </w:r>
+    </w:p>
+    <w:p>
+      <w:pPr>
+        <w:pStyle w:val="SourceCode"/>
+      </w:pPr>
+      <w:r>
+        <w:rPr>
+          <w:rStyle w:val="VerbatimChar"/>
+        </w:rPr>
+        <w:t xml:space="preserve">## [1] 1 1 1</w:t>
+      </w:r>
+    </w:p>
+    <w:p>
+      <w:pPr>
         <w:numPr>
           <w:ilvl w:val="0"/>
           <w:numId w:val="1002"/>
         </w:numPr>
+        <w:pStyle w:val="Compact"/>
       </w:pPr>
       <w:r>
         <w:t xml:space="preserve">Escribe una función llamada vectorType, que tenga como input un vector y devuelva la frase:</w:t>
@@ -259,24 +523,13 @@
     </w:p>
     <w:p>
       <w:pPr>
-        <w:numPr>
-          <w:ilvl w:val="0"/>
-          <w:numId w:val="1002"/>
-        </w:numPr>
-      </w:pPr>
-      <w:r>
-        <w:t xml:space="preserve">Prueba tu función con los siguientes vectores</w:t>
-      </w:r>
-    </w:p>
-    <w:p>
-      <w:pPr>
         <w:pStyle w:val="SourceCode"/>
       </w:pPr>
       <w:r>
         <w:rPr>
           <w:rStyle w:val="NormalTok"/>
         </w:rPr>
-        <w:t xml:space="preserve">x </w:t>
+        <w:t xml:space="preserve">vectorType </w:t>
       </w:r>
       <w:r>
         <w:rPr>
@@ -292,36 +545,96 @@
       </w:r>
       <w:r>
         <w:rPr>
-          <w:rStyle w:val="DecValTok"/>
-        </w:rPr>
-        <w:t xml:space="preserve">1</w:t>
-      </w:r>
-      <w:r>
-        <w:rPr>
-          <w:rStyle w:val="SpecialCharTok"/>
-        </w:rPr>
-        <w:t xml:space="preserve">:</w:t>
-      </w:r>
-      <w:r>
-        <w:rPr>
-          <w:rStyle w:val="DecValTok"/>
-        </w:rPr>
-        <w:t xml:space="preserve">10</w:t>
-      </w:r>
-      <w:r>
-        <w:br/>
-      </w:r>
-      <w:r>
-        <w:rPr>
-          <w:rStyle w:val="NormalTok"/>
-        </w:rPr>
-        <w:t xml:space="preserve">y </w:t>
-      </w:r>
-      <w:r>
-        <w:rPr>
-          <w:rStyle w:val="OtherTok"/>
-        </w:rPr>
-        <w:t xml:space="preserve">=</w:t>
+          <w:rStyle w:val="ControlFlowTok"/>
+        </w:rPr>
+        <w:t xml:space="preserve">function</w:t>
+      </w:r>
+      <w:r>
+        <w:rPr>
+          <w:rStyle w:val="NormalTok"/>
+        </w:rPr>
+        <w:t xml:space="preserve">(vector){</w:t>
+      </w:r>
+      <w:r>
+        <w:br/>
+      </w:r>
+      <w:r>
+        <w:rPr>
+          <w:rStyle w:val="NormalTok"/>
+        </w:rPr>
+        <w:t xml:space="preserve">  </w:t>
+      </w:r>
+      <w:r>
+        <w:rPr>
+          <w:rStyle w:val="ControlFlowTok"/>
+        </w:rPr>
+        <w:t xml:space="preserve">if</w:t>
+      </w:r>
+      <w:r>
+        <w:rPr>
+          <w:rStyle w:val="NormalTok"/>
+        </w:rPr>
+        <w:t xml:space="preserve">(</w:t>
+      </w:r>
+      <w:r>
+        <w:rPr>
+          <w:rStyle w:val="FunctionTok"/>
+        </w:rPr>
+        <w:t xml:space="preserve">is.numeric</w:t>
+      </w:r>
+      <w:r>
+        <w:rPr>
+          <w:rStyle w:val="NormalTok"/>
+        </w:rPr>
+        <w:t xml:space="preserve">(vector)) {</w:t>
+      </w:r>
+      <w:r>
+        <w:br/>
+      </w:r>
+      <w:r>
+        <w:rPr>
+          <w:rStyle w:val="NormalTok"/>
+        </w:rPr>
+        <w:t xml:space="preserve">    </w:t>
+      </w:r>
+      <w:r>
+        <w:rPr>
+          <w:rStyle w:val="FunctionTok"/>
+        </w:rPr>
+        <w:t xml:space="preserve">print</w:t>
+      </w:r>
+      <w:r>
+        <w:rPr>
+          <w:rStyle w:val="NormalTok"/>
+        </w:rPr>
+        <w:t xml:space="preserve">(</w:t>
+      </w:r>
+      <w:r>
+        <w:rPr>
+          <w:rStyle w:val="StringTok"/>
+        </w:rPr>
+        <w:t xml:space="preserve">"El vector es numerico"</w:t>
+      </w:r>
+      <w:r>
+        <w:rPr>
+          <w:rStyle w:val="NormalTok"/>
+        </w:rPr>
+        <w:t xml:space="preserve">)</w:t>
+      </w:r>
+      <w:r>
+        <w:br/>
+      </w:r>
+      <w:r>
+        <w:rPr>
+          <w:rStyle w:val="NormalTok"/>
+        </w:rPr>
+        <w:t xml:space="preserve">  } </w:t>
+      </w:r>
+      <w:r>
+        <w:rPr>
+          <w:rStyle w:val="ControlFlowTok"/>
+        </w:rPr>
+        <w:t xml:space="preserve">else</w:t>
       </w:r>
       <w:r>
         <w:rPr>
@@ -331,9 +644,42 @@
       </w:r>
       <w:r>
         <w:rPr>
+          <w:rStyle w:val="ControlFlowTok"/>
+        </w:rPr>
+        <w:t xml:space="preserve">if</w:t>
+      </w:r>
+      <w:r>
+        <w:rPr>
+          <w:rStyle w:val="NormalTok"/>
+        </w:rPr>
+        <w:t xml:space="preserve"> (</w:t>
+      </w:r>
+      <w:r>
+        <w:rPr>
           <w:rStyle w:val="FunctionTok"/>
         </w:rPr>
-        <w:t xml:space="preserve">c</w:t>
+        <w:t xml:space="preserve">is.character</w:t>
+      </w:r>
+      <w:r>
+        <w:rPr>
+          <w:rStyle w:val="NormalTok"/>
+        </w:rPr>
+        <w:t xml:space="preserve">(vector)){</w:t>
+      </w:r>
+      <w:r>
+        <w:br/>
+      </w:r>
+      <w:r>
+        <w:rPr>
+          <w:rStyle w:val="NormalTok"/>
+        </w:rPr>
+        <w:t xml:space="preserve">    </w:t>
+      </w:r>
+      <w:r>
+        <w:rPr>
+          <w:rStyle w:val="FunctionTok"/>
+        </w:rPr>
+        <w:t xml:space="preserve">print</w:t>
       </w:r>
       <w:r>
         <w:rPr>
@@ -345,19 +691,61 @@
         <w:rPr>
           <w:rStyle w:val="StringTok"/>
         </w:rPr>
-        <w:t xml:space="preserve">"Copito"</w:t>
-      </w:r>
-      <w:r>
-        <w:rPr>
-          <w:rStyle w:val="NormalTok"/>
-        </w:rPr>
-        <w:t xml:space="preserve">, </w:t>
+        <w:t xml:space="preserve">"El vector es caracter"</w:t>
+      </w:r>
+      <w:r>
+        <w:rPr>
+          <w:rStyle w:val="NormalTok"/>
+        </w:rPr>
+        <w:t xml:space="preserve">)</w:t>
+      </w:r>
+      <w:r>
+        <w:br/>
+      </w:r>
+      <w:r>
+        <w:rPr>
+          <w:rStyle w:val="NormalTok"/>
+        </w:rPr>
+        <w:t xml:space="preserve">  } </w:t>
+      </w:r>
+      <w:r>
+        <w:rPr>
+          <w:rStyle w:val="ControlFlowTok"/>
+        </w:rPr>
+        <w:t xml:space="preserve">else</w:t>
+      </w:r>
+      <w:r>
+        <w:rPr>
+          <w:rStyle w:val="NormalTok"/>
+        </w:rPr>
+        <w:t xml:space="preserve"> {</w:t>
+      </w:r>
+      <w:r>
+        <w:br/>
+      </w:r>
+      <w:r>
+        <w:rPr>
+          <w:rStyle w:val="NormalTok"/>
+        </w:rPr>
+        <w:t xml:space="preserve">    </w:t>
+      </w:r>
+      <w:r>
+        <w:rPr>
+          <w:rStyle w:val="FunctionTok"/>
+        </w:rPr>
+        <w:t xml:space="preserve">print</w:t>
+      </w:r>
+      <w:r>
+        <w:rPr>
+          <w:rStyle w:val="NormalTok"/>
+        </w:rPr>
+        <w:t xml:space="preserve">(</w:t>
       </w:r>
       <w:r>
         <w:rPr>
           <w:rStyle w:val="StringTok"/>
         </w:rPr>
-        <w:t xml:space="preserve">"Firulais"</w:t>
+        <w:t xml:space="preserve">"El vector no es ni numerico ni caracter"</w:t>
       </w:r>
       <w:r>
         <w:rPr>
@@ -372,67 +760,16 @@
         <w:rPr>
           <w:rStyle w:val="NormalTok"/>
         </w:rPr>
-        <w:t xml:space="preserve">z </w:t>
-      </w:r>
-      <w:r>
-        <w:rPr>
-          <w:rStyle w:val="OtherTok"/>
-        </w:rPr>
-        <w:t xml:space="preserve">=</w:t>
-      </w:r>
-      <w:r>
-        <w:rPr>
-          <w:rStyle w:val="NormalTok"/>
-        </w:rPr>
-        <w:t xml:space="preserve"> </w:t>
-      </w:r>
-      <w:r>
-        <w:rPr>
-          <w:rStyle w:val="FunctionTok"/>
-        </w:rPr>
-        <w:t xml:space="preserve">c</w:t>
-      </w:r>
-      <w:r>
-        <w:rPr>
-          <w:rStyle w:val="NormalTok"/>
-        </w:rPr>
-        <w:t xml:space="preserve">(</w:t>
-      </w:r>
-      <w:r>
-        <w:rPr>
-          <w:rStyle w:val="ConstantTok"/>
-        </w:rPr>
-        <w:t xml:space="preserve">TRUE</w:t>
-      </w:r>
-      <w:r>
-        <w:rPr>
-          <w:rStyle w:val="NormalTok"/>
-        </w:rPr>
-        <w:t xml:space="preserve">, </w:t>
-      </w:r>
-      <w:r>
-        <w:rPr>
-          <w:rStyle w:val="ConstantTok"/>
-        </w:rPr>
-        <w:t xml:space="preserve">FALSE</w:t>
-      </w:r>
-      <w:r>
-        <w:rPr>
-          <w:rStyle w:val="NormalTok"/>
-        </w:rPr>
-        <w:t xml:space="preserve">, </w:t>
-      </w:r>
-      <w:r>
-        <w:rPr>
-          <w:rStyle w:val="ConstantTok"/>
-        </w:rPr>
-        <w:t xml:space="preserve">NA</w:t>
-      </w:r>
-      <w:r>
-        <w:rPr>
-          <w:rStyle w:val="NormalTok"/>
-        </w:rPr>
-        <w:t xml:space="preserve">)</w:t>
+        <w:t xml:space="preserve">  }</w:t>
+      </w:r>
+      <w:r>
+        <w:br/>
+      </w:r>
+      <w:r>
+        <w:rPr>
+          <w:rStyle w:val="NormalTok"/>
+        </w:rPr>
+        <w:t xml:space="preserve">}</w:t>
       </w:r>
     </w:p>
     <w:p>
@@ -444,16 +781,259 @@
         <w:pStyle w:val="Compact"/>
       </w:pPr>
       <w:r>
-        <w:t xml:space="preserve">Explica la diferencia entre un if else statement y la función ifelse() que usamos en el laboratorio 2</w:t>
-      </w:r>
-    </w:p>
-    <w:bookmarkStart w:id="20" w:name="problema-2.-for-loops"/>
-    <w:p>
-      <w:pPr>
-        <w:pStyle w:val="Heading2"/>
-      </w:pPr>
-      <w:r>
-        <w:t xml:space="preserve">Problema 2. For loops</w:t>
+        <w:t xml:space="preserve">Prueba tu función con los siguientes vectores</w:t>
+      </w:r>
+    </w:p>
+    <w:p>
+      <w:pPr>
+        <w:pStyle w:val="SourceCode"/>
+      </w:pPr>
+      <w:r>
+        <w:rPr>
+          <w:rStyle w:val="NormalTok"/>
+        </w:rPr>
+        <w:t xml:space="preserve">x </w:t>
+      </w:r>
+      <w:r>
+        <w:rPr>
+          <w:rStyle w:val="OtherTok"/>
+        </w:rPr>
+        <w:t xml:space="preserve">=</w:t>
+      </w:r>
+      <w:r>
+        <w:rPr>
+          <w:rStyle w:val="NormalTok"/>
+        </w:rPr>
+        <w:t xml:space="preserve"> </w:t>
+      </w:r>
+      <w:r>
+        <w:rPr>
+          <w:rStyle w:val="DecValTok"/>
+        </w:rPr>
+        <w:t xml:space="preserve">1</w:t>
+      </w:r>
+      <w:r>
+        <w:rPr>
+          <w:rStyle w:val="SpecialCharTok"/>
+        </w:rPr>
+        <w:t xml:space="preserve">:</w:t>
+      </w:r>
+      <w:r>
+        <w:rPr>
+          <w:rStyle w:val="DecValTok"/>
+        </w:rPr>
+        <w:t xml:space="preserve">10</w:t>
+      </w:r>
+      <w:r>
+        <w:br/>
+      </w:r>
+      <w:r>
+        <w:rPr>
+          <w:rStyle w:val="NormalTok"/>
+        </w:rPr>
+        <w:t xml:space="preserve">y </w:t>
+      </w:r>
+      <w:r>
+        <w:rPr>
+          <w:rStyle w:val="OtherTok"/>
+        </w:rPr>
+        <w:t xml:space="preserve">=</w:t>
+      </w:r>
+      <w:r>
+        <w:rPr>
+          <w:rStyle w:val="NormalTok"/>
+        </w:rPr>
+        <w:t xml:space="preserve"> </w:t>
+      </w:r>
+      <w:r>
+        <w:rPr>
+          <w:rStyle w:val="FunctionTok"/>
+        </w:rPr>
+        <w:t xml:space="preserve">c</w:t>
+      </w:r>
+      <w:r>
+        <w:rPr>
+          <w:rStyle w:val="NormalTok"/>
+        </w:rPr>
+        <w:t xml:space="preserve">(</w:t>
+      </w:r>
+      <w:r>
+        <w:rPr>
+          <w:rStyle w:val="StringTok"/>
+        </w:rPr>
+        <w:t xml:space="preserve">"Copito"</w:t>
+      </w:r>
+      <w:r>
+        <w:rPr>
+          <w:rStyle w:val="NormalTok"/>
+        </w:rPr>
+        <w:t xml:space="preserve">, </w:t>
+      </w:r>
+      <w:r>
+        <w:rPr>
+          <w:rStyle w:val="StringTok"/>
+        </w:rPr>
+        <w:t xml:space="preserve">"Firulais"</w:t>
+      </w:r>
+      <w:r>
+        <w:rPr>
+          <w:rStyle w:val="NormalTok"/>
+        </w:rPr>
+        <w:t xml:space="preserve">)</w:t>
+      </w:r>
+      <w:r>
+        <w:br/>
+      </w:r>
+      <w:r>
+        <w:rPr>
+          <w:rStyle w:val="NormalTok"/>
+        </w:rPr>
+        <w:t xml:space="preserve">z </w:t>
+      </w:r>
+      <w:r>
+        <w:rPr>
+          <w:rStyle w:val="OtherTok"/>
+        </w:rPr>
+        <w:t xml:space="preserve">=</w:t>
+      </w:r>
+      <w:r>
+        <w:rPr>
+          <w:rStyle w:val="NormalTok"/>
+        </w:rPr>
+        <w:t xml:space="preserve"> </w:t>
+      </w:r>
+      <w:r>
+        <w:rPr>
+          <w:rStyle w:val="FunctionTok"/>
+        </w:rPr>
+        <w:t xml:space="preserve">c</w:t>
+      </w:r>
+      <w:r>
+        <w:rPr>
+          <w:rStyle w:val="NormalTok"/>
+        </w:rPr>
+        <w:t xml:space="preserve">(</w:t>
+      </w:r>
+      <w:r>
+        <w:rPr>
+          <w:rStyle w:val="ConstantTok"/>
+        </w:rPr>
+        <w:t xml:space="preserve">TRUE</w:t>
+      </w:r>
+      <w:r>
+        <w:rPr>
+          <w:rStyle w:val="NormalTok"/>
+        </w:rPr>
+        <w:t xml:space="preserve">, </w:t>
+      </w:r>
+      <w:r>
+        <w:rPr>
+          <w:rStyle w:val="ConstantTok"/>
+        </w:rPr>
+        <w:t xml:space="preserve">FALSE</w:t>
+      </w:r>
+      <w:r>
+        <w:rPr>
+          <w:rStyle w:val="NormalTok"/>
+        </w:rPr>
+        <w:t xml:space="preserve">, </w:t>
+      </w:r>
+      <w:r>
+        <w:rPr>
+          <w:rStyle w:val="ConstantTok"/>
+        </w:rPr>
+        <w:t xml:space="preserve">NA</w:t>
+      </w:r>
+      <w:r>
+        <w:rPr>
+          <w:rStyle w:val="NormalTok"/>
+        </w:rPr>
+        <w:t xml:space="preserve">)</w:t>
+      </w:r>
+      <w:r>
+        <w:br/>
+      </w:r>
+      <w:r>
+        <w:br/>
+      </w:r>
+      <w:r>
+        <w:rPr>
+          <w:rStyle w:val="FunctionTok"/>
+        </w:rPr>
+        <w:t xml:space="preserve">vectorType</w:t>
+      </w:r>
+      <w:r>
+        <w:rPr>
+          <w:rStyle w:val="NormalTok"/>
+        </w:rPr>
+        <w:t xml:space="preserve">(x)</w:t>
+      </w:r>
+    </w:p>
+    <w:p>
+      <w:pPr>
+        <w:pStyle w:val="SourceCode"/>
+      </w:pPr>
+      <w:r>
+        <w:rPr>
+          <w:rStyle w:val="VerbatimChar"/>
+        </w:rPr>
+        <w:t xml:space="preserve">## [1] "El vector es numerico"</w:t>
+      </w:r>
+    </w:p>
+    <w:p>
+      <w:pPr>
+        <w:pStyle w:val="SourceCode"/>
+      </w:pPr>
+      <w:r>
+        <w:rPr>
+          <w:rStyle w:val="FunctionTok"/>
+        </w:rPr>
+        <w:t xml:space="preserve">vectorType</w:t>
+      </w:r>
+      <w:r>
+        <w:rPr>
+          <w:rStyle w:val="NormalTok"/>
+        </w:rPr>
+        <w:t xml:space="preserve">(y)</w:t>
+      </w:r>
+    </w:p>
+    <w:p>
+      <w:pPr>
+        <w:pStyle w:val="SourceCode"/>
+      </w:pPr>
+      <w:r>
+        <w:rPr>
+          <w:rStyle w:val="VerbatimChar"/>
+        </w:rPr>
+        <w:t xml:space="preserve">## [1] "El vector es caracter"</w:t>
+      </w:r>
+    </w:p>
+    <w:p>
+      <w:pPr>
+        <w:pStyle w:val="SourceCode"/>
+      </w:pPr>
+      <w:r>
+        <w:rPr>
+          <w:rStyle w:val="FunctionTok"/>
+        </w:rPr>
+        <w:t xml:space="preserve">vectorType</w:t>
+      </w:r>
+      <w:r>
+        <w:rPr>
+          <w:rStyle w:val="NormalTok"/>
+        </w:rPr>
+        <w:t xml:space="preserve">(z)</w:t>
+      </w:r>
+    </w:p>
+    <w:p>
+      <w:pPr>
+        <w:pStyle w:val="SourceCode"/>
+      </w:pPr>
+      <w:r>
+        <w:rPr>
+          <w:rStyle w:val="VerbatimChar"/>
+        </w:rPr>
+        <w:t xml:space="preserve">## [1] "El vector no es ni numerico ni caracter"</w:t>
       </w:r>
     </w:p>
     <w:p>
@@ -462,31 +1042,844 @@
           <w:ilvl w:val="0"/>
           <w:numId w:val="1004"/>
         </w:numPr>
-      </w:pPr>
-      <w:r>
-        <w:t xml:space="preserve">Escribir un for loop para calcular la media de cada columna en el dataframe mtcars (preecargada).</w:t>
+        <w:pStyle w:val="Compact"/>
+      </w:pPr>
+      <w:r>
+        <w:t xml:space="preserve">Explica la diferencia entre un if else statement y la función ifelse() que usamos en el laboratorio 2</w:t>
+      </w:r>
+    </w:p>
+    <w:p>
+      <w:pPr>
+        <w:pStyle w:val="FirstParagraph"/>
+      </w:pPr>
+      <w:r>
+        <w:t xml:space="preserve">La condición dentro de un if else statement nos devuelve un solo valor logico. En cambio, la condición dentro de la funcion ifelse nos devuelve vectores de valores logicos.</w:t>
+      </w:r>
+    </w:p>
+    <w:bookmarkStart w:id="20" w:name="problema-2.-for-loops"/>
+    <w:p>
+      <w:pPr>
+        <w:pStyle w:val="Heading2"/>
+      </w:pPr>
+      <w:r>
+        <w:t xml:space="preserve">Problema 2. For loops</w:t>
       </w:r>
     </w:p>
     <w:p>
       <w:pPr>
         <w:numPr>
           <w:ilvl w:val="0"/>
-          <w:numId w:val="1004"/>
+          <w:numId w:val="1005"/>
         </w:numPr>
-      </w:pPr>
-      <w:r>
-        <w:t xml:space="preserve">Instala el paquete nycflights13. Al cargar el paquete, tendrás disponible una base de datos llamada flights. Verifica qué clase de objeto es la base flights. Si es necesario, conviértela a data.frame. Determina el tipo de cada columna en la base usando un for loop.</w:t>
+        <w:pStyle w:val="Compact"/>
+      </w:pPr>
+      <w:r>
+        <w:t xml:space="preserve">Escribir un for loop para calcular la media de cada columna en el dataframe mtcars (preecargada).</w:t>
+      </w:r>
+    </w:p>
+    <w:p>
+      <w:pPr>
+        <w:pStyle w:val="SourceCode"/>
+      </w:pPr>
+      <w:r>
+        <w:rPr>
+          <w:rStyle w:val="NormalTok"/>
+        </w:rPr>
+        <w:t xml:space="preserve">medias </w:t>
+      </w:r>
+      <w:r>
+        <w:rPr>
+          <w:rStyle w:val="OtherTok"/>
+        </w:rPr>
+        <w:t xml:space="preserve">&lt;-</w:t>
+      </w:r>
+      <w:r>
+        <w:rPr>
+          <w:rStyle w:val="NormalTok"/>
+        </w:rPr>
+        <w:t xml:space="preserve"> </w:t>
+      </w:r>
+      <w:r>
+        <w:rPr>
+          <w:rStyle w:val="FunctionTok"/>
+        </w:rPr>
+        <w:t xml:space="preserve">c</w:t>
+      </w:r>
+      <w:r>
+        <w:rPr>
+          <w:rStyle w:val="NormalTok"/>
+        </w:rPr>
+        <w:t xml:space="preserve">()</w:t>
+      </w:r>
+      <w:r>
+        <w:br/>
+      </w:r>
+      <w:r>
+        <w:rPr>
+          <w:rStyle w:val="FunctionTok"/>
+        </w:rPr>
+        <w:t xml:space="preserve">print</w:t>
+      </w:r>
+      <w:r>
+        <w:rPr>
+          <w:rStyle w:val="NormalTok"/>
+        </w:rPr>
+        <w:t xml:space="preserve">(medias)</w:t>
+      </w:r>
+    </w:p>
+    <w:p>
+      <w:pPr>
+        <w:pStyle w:val="SourceCode"/>
+      </w:pPr>
+      <w:r>
+        <w:rPr>
+          <w:rStyle w:val="VerbatimChar"/>
+        </w:rPr>
+        <w:t xml:space="preserve">## NULL</w:t>
+      </w:r>
+    </w:p>
+    <w:p>
+      <w:pPr>
+        <w:pStyle w:val="SourceCode"/>
+      </w:pPr>
+      <w:r>
+        <w:rPr>
+          <w:rStyle w:val="ControlFlowTok"/>
+        </w:rPr>
+        <w:t xml:space="preserve">for</w:t>
+      </w:r>
+      <w:r>
+        <w:rPr>
+          <w:rStyle w:val="NormalTok"/>
+        </w:rPr>
+        <w:t xml:space="preserve"> (col </w:t>
+      </w:r>
+      <w:r>
+        <w:rPr>
+          <w:rStyle w:val="ControlFlowTok"/>
+        </w:rPr>
+        <w:t xml:space="preserve">in</w:t>
+      </w:r>
+      <w:r>
+        <w:rPr>
+          <w:rStyle w:val="NormalTok"/>
+        </w:rPr>
+        <w:t xml:space="preserve"> </w:t>
+      </w:r>
+      <w:r>
+        <w:rPr>
+          <w:rStyle w:val="DecValTok"/>
+        </w:rPr>
+        <w:t xml:space="preserve">1</w:t>
+      </w:r>
+      <w:r>
+        <w:rPr>
+          <w:rStyle w:val="SpecialCharTok"/>
+        </w:rPr>
+        <w:t xml:space="preserve">:</w:t>
+      </w:r>
+      <w:r>
+        <w:rPr>
+          <w:rStyle w:val="FunctionTok"/>
+        </w:rPr>
+        <w:t xml:space="preserve">ncol</w:t>
+      </w:r>
+      <w:r>
+        <w:rPr>
+          <w:rStyle w:val="NormalTok"/>
+        </w:rPr>
+        <w:t xml:space="preserve">(mtcars)) {</w:t>
+      </w:r>
+      <w:r>
+        <w:br/>
+      </w:r>
+      <w:r>
+        <w:br/>
+      </w:r>
+      <w:r>
+        <w:rPr>
+          <w:rStyle w:val="NormalTok"/>
+        </w:rPr>
+        <w:t xml:space="preserve"> medias[col] </w:t>
+      </w:r>
+      <w:r>
+        <w:rPr>
+          <w:rStyle w:val="OtherTok"/>
+        </w:rPr>
+        <w:t xml:space="preserve">&lt;-</w:t>
+      </w:r>
+      <w:r>
+        <w:rPr>
+          <w:rStyle w:val="NormalTok"/>
+        </w:rPr>
+        <w:t xml:space="preserve"> (</w:t>
+      </w:r>
+      <w:r>
+        <w:rPr>
+          <w:rStyle w:val="FunctionTok"/>
+        </w:rPr>
+        <w:t xml:space="preserve">mean</w:t>
+      </w:r>
+      <w:r>
+        <w:rPr>
+          <w:rStyle w:val="NormalTok"/>
+        </w:rPr>
+        <w:t xml:space="preserve">(mtcars[,col]))</w:t>
+      </w:r>
+      <w:r>
+        <w:br/>
+      </w:r>
+      <w:r>
+        <w:rPr>
+          <w:rStyle w:val="NormalTok"/>
+        </w:rPr>
+        <w:t xml:space="preserve">  </w:t>
+      </w:r>
+      <w:r>
+        <w:br/>
+      </w:r>
+      <w:r>
+        <w:rPr>
+          <w:rStyle w:val="NormalTok"/>
+        </w:rPr>
+        <w:t xml:space="preserve">}</w:t>
+      </w:r>
+      <w:r>
+        <w:br/>
+      </w:r>
+      <w:r>
+        <w:br/>
+      </w:r>
+      <w:r>
+        <w:rPr>
+          <w:rStyle w:val="CommentTok"/>
+        </w:rPr>
+        <w:t xml:space="preserve"># Verificar</w:t>
+      </w:r>
+      <w:r>
+        <w:br/>
+      </w:r>
+      <w:r>
+        <w:rPr>
+          <w:rStyle w:val="FunctionTok"/>
+        </w:rPr>
+        <w:t xml:space="preserve">print</w:t>
+      </w:r>
+      <w:r>
+        <w:rPr>
+          <w:rStyle w:val="NormalTok"/>
+        </w:rPr>
+        <w:t xml:space="preserve">(medias)</w:t>
+      </w:r>
+    </w:p>
+    <w:p>
+      <w:pPr>
+        <w:pStyle w:val="SourceCode"/>
+      </w:pPr>
+      <w:r>
+        <w:rPr>
+          <w:rStyle w:val="VerbatimChar"/>
+        </w:rPr>
+        <w:t xml:space="preserve">##  [1]  20.090625   6.187500 230.721875 146.687500   3.596563   3.217250</w:t>
+      </w:r>
+      <w:r>
+        <w:br/>
+      </w:r>
+      <w:r>
+        <w:rPr>
+          <w:rStyle w:val="VerbatimChar"/>
+        </w:rPr>
+        <w:t xml:space="preserve">##  [7]  17.848750   0.437500   0.406250   3.687500   2.812500</w:t>
       </w:r>
     </w:p>
     <w:p>
       <w:pPr>
         <w:numPr>
           <w:ilvl w:val="0"/>
-          <w:numId w:val="1004"/>
+          <w:numId w:val="1006"/>
         </w:numPr>
-      </w:pPr>
-      <w:r>
-        <w:t xml:space="preserve">Escribir un for loop que calcule el número de valores únicos en cada columna del dataframe iris (precargada en R).</w:t>
+        <w:pStyle w:val="Compact"/>
+      </w:pPr>
+      <w:r>
+        <w:t xml:space="preserve">Instala el paquete nycflights13. Al cargar el paquete, tendrás disponible una base de datos llamada flights. Verifica qué clase de objeto es la base flights. Si es necesario, conviértela a data.frame. Determina el tipo de cada columna en la base usando un for loop. Si la consola te da un warning lee con cuidado y verifica tu resultado.</w:t>
+      </w:r>
+    </w:p>
+    <w:p>
+      <w:pPr>
+        <w:pStyle w:val="SourceCode"/>
+      </w:pPr>
+      <w:r>
+        <w:rPr>
+          <w:rStyle w:val="CommentTok"/>
+        </w:rPr>
+        <w:t xml:space="preserve">#install.packages("nycflights13") # Esto solo se hace una vez en la vida!!</w:t>
+      </w:r>
+      <w:r>
+        <w:br/>
+      </w:r>
+      <w:r>
+        <w:rPr>
+          <w:rStyle w:val="FunctionTok"/>
+        </w:rPr>
+        <w:t xml:space="preserve">library</w:t>
+      </w:r>
+      <w:r>
+        <w:rPr>
+          <w:rStyle w:val="NormalTok"/>
+        </w:rPr>
+        <w:t xml:space="preserve">(nycflights13)</w:t>
+      </w:r>
+      <w:r>
+        <w:br/>
+      </w:r>
+      <w:r>
+        <w:br/>
+      </w:r>
+      <w:r>
+        <w:rPr>
+          <w:rStyle w:val="CommentTok"/>
+        </w:rPr>
+        <w:t xml:space="preserve"># Inspecciono</w:t>
+      </w:r>
+      <w:r>
+        <w:br/>
+      </w:r>
+      <w:r>
+        <w:rPr>
+          <w:rStyle w:val="FunctionTok"/>
+        </w:rPr>
+        <w:t xml:space="preserve">class</w:t>
+      </w:r>
+      <w:r>
+        <w:rPr>
+          <w:rStyle w:val="NormalTok"/>
+        </w:rPr>
+        <w:t xml:space="preserve">(flights)</w:t>
+      </w:r>
+    </w:p>
+    <w:p>
+      <w:pPr>
+        <w:pStyle w:val="SourceCode"/>
+      </w:pPr>
+      <w:r>
+        <w:rPr>
+          <w:rStyle w:val="VerbatimChar"/>
+        </w:rPr>
+        <w:t xml:space="preserve">## [1] "tbl_df"     "tbl"        "data.frame"</w:t>
+      </w:r>
+    </w:p>
+    <w:p>
+      <w:pPr>
+        <w:pStyle w:val="SourceCode"/>
+      </w:pPr>
+      <w:r>
+        <w:rPr>
+          <w:rStyle w:val="CommentTok"/>
+        </w:rPr>
+        <w:t xml:space="preserve"># Cambio a dataframe</w:t>
+      </w:r>
+      <w:r>
+        <w:br/>
+      </w:r>
+      <w:r>
+        <w:rPr>
+          <w:rStyle w:val="NormalTok"/>
+        </w:rPr>
+        <w:t xml:space="preserve">flights_df </w:t>
+      </w:r>
+      <w:r>
+        <w:rPr>
+          <w:rStyle w:val="OtherTok"/>
+        </w:rPr>
+        <w:t xml:space="preserve">&lt;-</w:t>
+      </w:r>
+      <w:r>
+        <w:rPr>
+          <w:rStyle w:val="NormalTok"/>
+        </w:rPr>
+        <w:t xml:space="preserve"> </w:t>
+      </w:r>
+      <w:r>
+        <w:rPr>
+          <w:rStyle w:val="FunctionTok"/>
+        </w:rPr>
+        <w:t xml:space="preserve">data.frame</w:t>
+      </w:r>
+      <w:r>
+        <w:rPr>
+          <w:rStyle w:val="NormalTok"/>
+        </w:rPr>
+        <w:t xml:space="preserve">(flights)</w:t>
+      </w:r>
+      <w:r>
+        <w:br/>
+      </w:r>
+      <w:r>
+        <w:br/>
+      </w:r>
+      <w:r>
+        <w:rPr>
+          <w:rStyle w:val="NormalTok"/>
+        </w:rPr>
+        <w:t xml:space="preserve">tipo </w:t>
+      </w:r>
+      <w:r>
+        <w:rPr>
+          <w:rStyle w:val="OtherTok"/>
+        </w:rPr>
+        <w:t xml:space="preserve">&lt;-</w:t>
+      </w:r>
+      <w:r>
+        <w:rPr>
+          <w:rStyle w:val="NormalTok"/>
+        </w:rPr>
+        <w:t xml:space="preserve"> </w:t>
+      </w:r>
+      <w:r>
+        <w:rPr>
+          <w:rStyle w:val="FunctionTok"/>
+        </w:rPr>
+        <w:t xml:space="preserve">c</w:t>
+      </w:r>
+      <w:r>
+        <w:rPr>
+          <w:rStyle w:val="NormalTok"/>
+        </w:rPr>
+        <w:t xml:space="preserve">()</w:t>
+      </w:r>
+      <w:r>
+        <w:br/>
+      </w:r>
+      <w:r>
+        <w:br/>
+      </w:r>
+      <w:r>
+        <w:rPr>
+          <w:rStyle w:val="FunctionTok"/>
+        </w:rPr>
+        <w:t xml:space="preserve">print</w:t>
+      </w:r>
+      <w:r>
+        <w:rPr>
+          <w:rStyle w:val="NormalTok"/>
+        </w:rPr>
+        <w:t xml:space="preserve">(tipo)</w:t>
+      </w:r>
+    </w:p>
+    <w:p>
+      <w:pPr>
+        <w:pStyle w:val="SourceCode"/>
+      </w:pPr>
+      <w:r>
+        <w:rPr>
+          <w:rStyle w:val="VerbatimChar"/>
+        </w:rPr>
+        <w:t xml:space="preserve">## NULL</w:t>
+      </w:r>
+    </w:p>
+    <w:p>
+      <w:pPr>
+        <w:pStyle w:val="SourceCode"/>
+      </w:pPr>
+      <w:r>
+        <w:rPr>
+          <w:rStyle w:val="ControlFlowTok"/>
+        </w:rPr>
+        <w:t xml:space="preserve">for</w:t>
+      </w:r>
+      <w:r>
+        <w:rPr>
+          <w:rStyle w:val="NormalTok"/>
+        </w:rPr>
+        <w:t xml:space="preserve"> (col </w:t>
+      </w:r>
+      <w:r>
+        <w:rPr>
+          <w:rStyle w:val="ControlFlowTok"/>
+        </w:rPr>
+        <w:t xml:space="preserve">in</w:t>
+      </w:r>
+      <w:r>
+        <w:rPr>
+          <w:rStyle w:val="NormalTok"/>
+        </w:rPr>
+        <w:t xml:space="preserve"> </w:t>
+      </w:r>
+      <w:r>
+        <w:rPr>
+          <w:rStyle w:val="DecValTok"/>
+        </w:rPr>
+        <w:t xml:space="preserve">1</w:t>
+      </w:r>
+      <w:r>
+        <w:rPr>
+          <w:rStyle w:val="SpecialCharTok"/>
+        </w:rPr>
+        <w:t xml:space="preserve">:</w:t>
+      </w:r>
+      <w:r>
+        <w:rPr>
+          <w:rStyle w:val="FunctionTok"/>
+        </w:rPr>
+        <w:t xml:space="preserve">ncol</w:t>
+      </w:r>
+      <w:r>
+        <w:rPr>
+          <w:rStyle w:val="NormalTok"/>
+        </w:rPr>
+        <w:t xml:space="preserve">(flights_df)) {</w:t>
+      </w:r>
+      <w:r>
+        <w:br/>
+      </w:r>
+      <w:r>
+        <w:br/>
+      </w:r>
+      <w:r>
+        <w:rPr>
+          <w:rStyle w:val="NormalTok"/>
+        </w:rPr>
+        <w:t xml:space="preserve"> tipo[col] </w:t>
+      </w:r>
+      <w:r>
+        <w:rPr>
+          <w:rStyle w:val="OtherTok"/>
+        </w:rPr>
+        <w:t xml:space="preserve">&lt;-</w:t>
+      </w:r>
+      <w:r>
+        <w:rPr>
+          <w:rStyle w:val="NormalTok"/>
+        </w:rPr>
+        <w:t xml:space="preserve"> (</w:t>
+      </w:r>
+      <w:r>
+        <w:rPr>
+          <w:rStyle w:val="FunctionTok"/>
+        </w:rPr>
+        <w:t xml:space="preserve">class</w:t>
+      </w:r>
+      <w:r>
+        <w:rPr>
+          <w:rStyle w:val="NormalTok"/>
+        </w:rPr>
+        <w:t xml:space="preserve">(flights_df[,col]))</w:t>
+      </w:r>
+      <w:r>
+        <w:br/>
+      </w:r>
+      <w:r>
+        <w:rPr>
+          <w:rStyle w:val="NormalTok"/>
+        </w:rPr>
+        <w:t xml:space="preserve">  </w:t>
+      </w:r>
+      <w:r>
+        <w:br/>
+      </w:r>
+      <w:r>
+        <w:rPr>
+          <w:rStyle w:val="NormalTok"/>
+        </w:rPr>
+        <w:t xml:space="preserve">}</w:t>
+      </w:r>
+      <w:r>
+        <w:br/>
+      </w:r>
+      <w:r>
+        <w:br/>
+      </w:r>
+      <w:r>
+        <w:rPr>
+          <w:rStyle w:val="CommentTok"/>
+        </w:rPr>
+        <w:t xml:space="preserve"># Verificar</w:t>
+      </w:r>
+      <w:r>
+        <w:br/>
+      </w:r>
+      <w:r>
+        <w:rPr>
+          <w:rStyle w:val="FunctionTok"/>
+        </w:rPr>
+        <w:t xml:space="preserve">print</w:t>
+      </w:r>
+      <w:r>
+        <w:rPr>
+          <w:rStyle w:val="NormalTok"/>
+        </w:rPr>
+        <w:t xml:space="preserve">(tipo)</w:t>
+      </w:r>
+    </w:p>
+    <w:p>
+      <w:pPr>
+        <w:pStyle w:val="SourceCode"/>
+      </w:pPr>
+      <w:r>
+        <w:rPr>
+          <w:rStyle w:val="VerbatimChar"/>
+        </w:rPr>
+        <w:t xml:space="preserve">##  [1] "integer"   "integer"   "integer"   "integer"   "integer"   "numeric"  </w:t>
+      </w:r>
+      <w:r>
+        <w:br/>
+      </w:r>
+      <w:r>
+        <w:rPr>
+          <w:rStyle w:val="VerbatimChar"/>
+        </w:rPr>
+        <w:t xml:space="preserve">##  [7] "integer"   "integer"   "numeric"   "character" "integer"   "character"</w:t>
+      </w:r>
+      <w:r>
+        <w:br/>
+      </w:r>
+      <w:r>
+        <w:rPr>
+          <w:rStyle w:val="VerbatimChar"/>
+        </w:rPr>
+        <w:t xml:space="preserve">## [13] "character" "character" "numeric"   "numeric"   "numeric"   "numeric"  </w:t>
+      </w:r>
+      <w:r>
+        <w:br/>
+      </w:r>
+      <w:r>
+        <w:rPr>
+          <w:rStyle w:val="VerbatimChar"/>
+        </w:rPr>
+        <w:t xml:space="preserve">## [19] "POSIXct"</w:t>
+      </w:r>
+    </w:p>
+    <w:p>
+      <w:pPr>
+        <w:numPr>
+          <w:ilvl w:val="0"/>
+          <w:numId w:val="1007"/>
+        </w:numPr>
+        <w:pStyle w:val="Compact"/>
+      </w:pPr>
+      <w:r>
+        <w:t xml:space="preserve">Escribir un for loop que calcule el número de valores únicos en cada columna del dataframe iris (precargada en R). Si la consola te da un warning lee con cuidado y verifica tu resultado.</w:t>
+      </w:r>
+    </w:p>
+    <w:p>
+      <w:pPr>
+        <w:pStyle w:val="SourceCode"/>
+      </w:pPr>
+      <w:r>
+        <w:rPr>
+          <w:rStyle w:val="NormalTok"/>
+        </w:rPr>
+        <w:t xml:space="preserve">unicos </w:t>
+      </w:r>
+      <w:r>
+        <w:rPr>
+          <w:rStyle w:val="OtherTok"/>
+        </w:rPr>
+        <w:t xml:space="preserve">&lt;-</w:t>
+      </w:r>
+      <w:r>
+        <w:rPr>
+          <w:rStyle w:val="NormalTok"/>
+        </w:rPr>
+        <w:t xml:space="preserve"> </w:t>
+      </w:r>
+      <w:r>
+        <w:rPr>
+          <w:rStyle w:val="FunctionTok"/>
+        </w:rPr>
+        <w:t xml:space="preserve">c</w:t>
+      </w:r>
+      <w:r>
+        <w:rPr>
+          <w:rStyle w:val="NormalTok"/>
+        </w:rPr>
+        <w:t xml:space="preserve">()</w:t>
+      </w:r>
+      <w:r>
+        <w:br/>
+      </w:r>
+      <w:r>
+        <w:br/>
+      </w:r>
+      <w:r>
+        <w:rPr>
+          <w:rStyle w:val="FunctionTok"/>
+        </w:rPr>
+        <w:t xml:space="preserve">print</w:t>
+      </w:r>
+      <w:r>
+        <w:rPr>
+          <w:rStyle w:val="NormalTok"/>
+        </w:rPr>
+        <w:t xml:space="preserve">(unicos)</w:t>
+      </w:r>
+    </w:p>
+    <w:p>
+      <w:pPr>
+        <w:pStyle w:val="SourceCode"/>
+      </w:pPr>
+      <w:r>
+        <w:rPr>
+          <w:rStyle w:val="VerbatimChar"/>
+        </w:rPr>
+        <w:t xml:space="preserve">## NULL</w:t>
+      </w:r>
+    </w:p>
+    <w:p>
+      <w:pPr>
+        <w:pStyle w:val="SourceCode"/>
+      </w:pPr>
+      <w:r>
+        <w:rPr>
+          <w:rStyle w:val="ControlFlowTok"/>
+        </w:rPr>
+        <w:t xml:space="preserve">for</w:t>
+      </w:r>
+      <w:r>
+        <w:rPr>
+          <w:rStyle w:val="NormalTok"/>
+        </w:rPr>
+        <w:t xml:space="preserve"> (col </w:t>
+      </w:r>
+      <w:r>
+        <w:rPr>
+          <w:rStyle w:val="ControlFlowTok"/>
+        </w:rPr>
+        <w:t xml:space="preserve">in</w:t>
+      </w:r>
+      <w:r>
+        <w:rPr>
+          <w:rStyle w:val="NormalTok"/>
+        </w:rPr>
+        <w:t xml:space="preserve"> </w:t>
+      </w:r>
+      <w:r>
+        <w:rPr>
+          <w:rStyle w:val="DecValTok"/>
+        </w:rPr>
+        <w:t xml:space="preserve">1</w:t>
+      </w:r>
+      <w:r>
+        <w:rPr>
+          <w:rStyle w:val="SpecialCharTok"/>
+        </w:rPr>
+        <w:t xml:space="preserve">:</w:t>
+      </w:r>
+      <w:r>
+        <w:rPr>
+          <w:rStyle w:val="FunctionTok"/>
+        </w:rPr>
+        <w:t xml:space="preserve">ncol</w:t>
+      </w:r>
+      <w:r>
+        <w:rPr>
+          <w:rStyle w:val="NormalTok"/>
+        </w:rPr>
+        <w:t xml:space="preserve">(iris)) {</w:t>
+      </w:r>
+      <w:r>
+        <w:br/>
+      </w:r>
+      <w:r>
+        <w:br/>
+      </w:r>
+      <w:r>
+        <w:rPr>
+          <w:rStyle w:val="NormalTok"/>
+        </w:rPr>
+        <w:t xml:space="preserve"> unicos[col] </w:t>
+      </w:r>
+      <w:r>
+        <w:rPr>
+          <w:rStyle w:val="OtherTok"/>
+        </w:rPr>
+        <w:t xml:space="preserve">&lt;-</w:t>
+      </w:r>
+      <w:r>
+        <w:rPr>
+          <w:rStyle w:val="NormalTok"/>
+        </w:rPr>
+        <w:t xml:space="preserve"> </w:t>
+      </w:r>
+      <w:r>
+        <w:rPr>
+          <w:rStyle w:val="FunctionTok"/>
+        </w:rPr>
+        <w:t xml:space="preserve">length</w:t>
+      </w:r>
+      <w:r>
+        <w:rPr>
+          <w:rStyle w:val="NormalTok"/>
+        </w:rPr>
+        <w:t xml:space="preserve">(</w:t>
+      </w:r>
+      <w:r>
+        <w:rPr>
+          <w:rStyle w:val="FunctionTok"/>
+        </w:rPr>
+        <w:t xml:space="preserve">unique</w:t>
+      </w:r>
+      <w:r>
+        <w:rPr>
+          <w:rStyle w:val="NormalTok"/>
+        </w:rPr>
+        <w:t xml:space="preserve">(iris[,col]))</w:t>
+      </w:r>
+      <w:r>
+        <w:br/>
+      </w:r>
+      <w:r>
+        <w:rPr>
+          <w:rStyle w:val="NormalTok"/>
+        </w:rPr>
+        <w:t xml:space="preserve">  </w:t>
+      </w:r>
+      <w:r>
+        <w:br/>
+      </w:r>
+      <w:r>
+        <w:rPr>
+          <w:rStyle w:val="NormalTok"/>
+        </w:rPr>
+        <w:t xml:space="preserve">}</w:t>
+      </w:r>
+      <w:r>
+        <w:br/>
+      </w:r>
+      <w:r>
+        <w:br/>
+      </w:r>
+      <w:r>
+        <w:rPr>
+          <w:rStyle w:val="CommentTok"/>
+        </w:rPr>
+        <w:t xml:space="preserve"># Verificar</w:t>
+      </w:r>
+      <w:r>
+        <w:br/>
+      </w:r>
+      <w:r>
+        <w:rPr>
+          <w:rStyle w:val="FunctionTok"/>
+        </w:rPr>
+        <w:t xml:space="preserve">print</w:t>
+      </w:r>
+      <w:r>
+        <w:rPr>
+          <w:rStyle w:val="NormalTok"/>
+        </w:rPr>
+        <w:t xml:space="preserve">(unicos)</w:t>
+      </w:r>
+    </w:p>
+    <w:p>
+      <w:pPr>
+        <w:pStyle w:val="SourceCode"/>
+      </w:pPr>
+      <w:r>
+        <w:rPr>
+          <w:rStyle w:val="VerbatimChar"/>
+        </w:rPr>
+        <w:t xml:space="preserve">## [1] 35 23 43 22  3</w:t>
       </w:r>
     </w:p>
     <w:bookmarkEnd w:id="20"/>
@@ -946,6 +2339,36 @@
     </w:lvlOverride>
   </w:num>
   <w:num w:numId="1004">
+    <w:abstractNumId w:val="99413"/>
+    <w:lvlOverride w:ilvl="0">
+      <w:startOverride w:val="3"/>
+    </w:lvlOverride>
+    <w:lvlOverride w:ilvl="1">
+      <w:startOverride w:val="3"/>
+    </w:lvlOverride>
+    <w:lvlOverride w:ilvl="2">
+      <w:startOverride w:val="3"/>
+    </w:lvlOverride>
+    <w:lvlOverride w:ilvl="3">
+      <w:startOverride w:val="3"/>
+    </w:lvlOverride>
+    <w:lvlOverride w:ilvl="4">
+      <w:startOverride w:val="3"/>
+    </w:lvlOverride>
+    <w:lvlOverride w:ilvl="5">
+      <w:startOverride w:val="3"/>
+    </w:lvlOverride>
+    <w:lvlOverride w:ilvl="6">
+      <w:startOverride w:val="3"/>
+    </w:lvlOverride>
+    <w:lvlOverride w:ilvl="7">
+      <w:startOverride w:val="3"/>
+    </w:lvlOverride>
+    <w:lvlOverride w:ilvl="8">
+      <w:startOverride w:val="3"/>
+    </w:lvlOverride>
+  </w:num>
+  <w:num w:numId="1005">
     <w:abstractNumId w:val="99411"/>
     <w:lvlOverride w:ilvl="0">
       <w:startOverride w:val="1"/>
@@ -973,6 +2396,66 @@
     </w:lvlOverride>
     <w:lvlOverride w:ilvl="8">
       <w:startOverride w:val="1"/>
+    </w:lvlOverride>
+  </w:num>
+  <w:num w:numId="1006">
+    <w:abstractNumId w:val="99412"/>
+    <w:lvlOverride w:ilvl="0">
+      <w:startOverride w:val="2"/>
+    </w:lvlOverride>
+    <w:lvlOverride w:ilvl="1">
+      <w:startOverride w:val="2"/>
+    </w:lvlOverride>
+    <w:lvlOverride w:ilvl="2">
+      <w:startOverride w:val="2"/>
+    </w:lvlOverride>
+    <w:lvlOverride w:ilvl="3">
+      <w:startOverride w:val="2"/>
+    </w:lvlOverride>
+    <w:lvlOverride w:ilvl="4">
+      <w:startOverride w:val="2"/>
+    </w:lvlOverride>
+    <w:lvlOverride w:ilvl="5">
+      <w:startOverride w:val="2"/>
+    </w:lvlOverride>
+    <w:lvlOverride w:ilvl="6">
+      <w:startOverride w:val="2"/>
+    </w:lvlOverride>
+    <w:lvlOverride w:ilvl="7">
+      <w:startOverride w:val="2"/>
+    </w:lvlOverride>
+    <w:lvlOverride w:ilvl="8">
+      <w:startOverride w:val="2"/>
+    </w:lvlOverride>
+  </w:num>
+  <w:num w:numId="1007">
+    <w:abstractNumId w:val="99413"/>
+    <w:lvlOverride w:ilvl="0">
+      <w:startOverride w:val="3"/>
+    </w:lvlOverride>
+    <w:lvlOverride w:ilvl="1">
+      <w:startOverride w:val="3"/>
+    </w:lvlOverride>
+    <w:lvlOverride w:ilvl="2">
+      <w:startOverride w:val="3"/>
+    </w:lvlOverride>
+    <w:lvlOverride w:ilvl="3">
+      <w:startOverride w:val="3"/>
+    </w:lvlOverride>
+    <w:lvlOverride w:ilvl="4">
+      <w:startOverride w:val="3"/>
+    </w:lvlOverride>
+    <w:lvlOverride w:ilvl="5">
+      <w:startOverride w:val="3"/>
+    </w:lvlOverride>
+    <w:lvlOverride w:ilvl="6">
+      <w:startOverride w:val="3"/>
+    </w:lvlOverride>
+    <w:lvlOverride w:ilvl="7">
+      <w:startOverride w:val="3"/>
+    </w:lvlOverride>
+    <w:lvlOverride w:ilvl="8">
+      <w:startOverride w:val="3"/>
     </w:lvlOverride>
   </w:num>
 </w:numbering>

</xml_diff>

<commit_message>
update day 5 files
</commit_message>
<xml_diff>
--- a/hw/hw4.docx
+++ b/hw/hw4.docx
@@ -1,31 +1,13 @@
 
 <file path=word/document.xml><?xml version="1.0" encoding="utf-8"?>
-<w:document xmlns:w="http://schemas.openxmlformats.org/wordprocessingml/2006/main" xmlns:m="http://schemas.openxmlformats.org/officeDocument/2006/math" xmlns:r="http://schemas.openxmlformats.org/officeDocument/2006/relationships" xmlns:o="urn:schemas-microsoft-com:office:office" xmlns:v="urn:schemas-microsoft-com:vml" xmlns:w10="urn:schemas-microsoft-com:office:word" xmlns:a="http://schemas.openxmlformats.org/drawingml/2006/main" xmlns:pic="http://schemas.openxmlformats.org/drawingml/2006/picture" xmlns:wp="http://schemas.openxmlformats.org/drawingml/2006/wordprocessingDrawing">
+<w:document xmlns:wpc="http://schemas.microsoft.com/office/word/2010/wordprocessingCanvas" xmlns:cx="http://schemas.microsoft.com/office/drawing/2014/chartex" xmlns:cx1="http://schemas.microsoft.com/office/drawing/2015/9/8/chartex" xmlns:cx2="http://schemas.microsoft.com/office/drawing/2015/10/21/chartex" xmlns:cx3="http://schemas.microsoft.com/office/drawing/2016/5/9/chartex" xmlns:cx4="http://schemas.microsoft.com/office/drawing/2016/5/10/chartex" xmlns:cx5="http://schemas.microsoft.com/office/drawing/2016/5/11/chartex" xmlns:cx6="http://schemas.microsoft.com/office/drawing/2016/5/12/chartex" xmlns:cx7="http://schemas.microsoft.com/office/drawing/2016/5/13/chartex" xmlns:cx8="http://schemas.microsoft.com/office/drawing/2016/5/14/chartex" xmlns:mc="http://schemas.openxmlformats.org/markup-compatibility/2006" xmlns:aink="http://schemas.microsoft.com/office/drawing/2016/ink" xmlns:am3d="http://schemas.microsoft.com/office/drawing/2017/model3d" xmlns:o="urn:schemas-microsoft-com:office:office" xmlns:oel="http://schemas.microsoft.com/office/2019/extlst" xmlns:r="http://schemas.openxmlformats.org/officeDocument/2006/relationships" xmlns:m="http://schemas.openxmlformats.org/officeDocument/2006/math" xmlns:v="urn:schemas-microsoft-com:vml" xmlns:wp14="http://schemas.microsoft.com/office/word/2010/wordprocessingDrawing" xmlns:wp="http://schemas.openxmlformats.org/drawingml/2006/wordprocessingDrawing" xmlns:w10="urn:schemas-microsoft-com:office:word" xmlns:w="http://schemas.openxmlformats.org/wordprocessingml/2006/main" xmlns:w14="http://schemas.microsoft.com/office/word/2010/wordml" xmlns:w15="http://schemas.microsoft.com/office/word/2012/wordml" xmlns:w16cex="http://schemas.microsoft.com/office/word/2018/wordml/cex" xmlns:w16cid="http://schemas.microsoft.com/office/word/2016/wordml/cid" xmlns:w16="http://schemas.microsoft.com/office/word/2018/wordml" xmlns:w16du="http://schemas.microsoft.com/office/word/2023/wordml/word16du" xmlns:w16sdtdh="http://schemas.microsoft.com/office/word/2020/wordml/sdtdatahash" xmlns:w16sdtfl="http://schemas.microsoft.com/office/word/2024/wordml/sdtformatlock" xmlns:w16se="http://schemas.microsoft.com/office/word/2015/wordml/symex" xmlns:wpg="http://schemas.microsoft.com/office/word/2010/wordprocessingGroup" xmlns:wpi="http://schemas.microsoft.com/office/word/2010/wordprocessingInk" xmlns:wne="http://schemas.microsoft.com/office/word/2006/wordml" xmlns:wps="http://schemas.microsoft.com/office/word/2010/wordprocessingShape" mc:Ignorable="w14 w15 w16se w16cid w16 w16cex w16sdtdh w16sdtfl w16du wp14">
   <w:body>
     <w:p>
       <w:pPr>
         <w:pStyle w:val="Title"/>
       </w:pPr>
       <w:r>
-        <w:t xml:space="preserve">PASPE</w:t>
-      </w:r>
-      <w:r>
-        <w:t xml:space="preserve"> </w:t>
-      </w:r>
-      <w:r>
-        <w:t xml:space="preserve">2024:</w:t>
-      </w:r>
-      <w:r>
-        <w:t xml:space="preserve"> </w:t>
-      </w:r>
-      <w:r>
-        <w:t xml:space="preserve">R</w:t>
-      </w:r>
-      <w:r>
-        <w:t xml:space="preserve"> </w:t>
-      </w:r>
-      <w:r>
-        <w:t xml:space="preserve">básico</w:t>
+        <w:t>PASPE 2024: R básico</w:t>
       </w:r>
     </w:p>
     <w:p>
@@ -33,13 +15,7 @@
         <w:pStyle w:val="Subtitle"/>
       </w:pPr>
       <w:r>
-        <w:t xml:space="preserve">Tarea</w:t>
-      </w:r>
-      <w:r>
-        <w:t xml:space="preserve"> </w:t>
-      </w:r>
-      <w:r>
-        <w:t xml:space="preserve">4</w:t>
+        <w:t>Tarea 4</w:t>
       </w:r>
     </w:p>
     <w:p>
@@ -47,19 +23,7 @@
         <w:pStyle w:val="Author"/>
       </w:pPr>
       <w:r>
-        <w:t xml:space="preserve">Rossana</w:t>
-      </w:r>
-      <w:r>
-        <w:t xml:space="preserve"> </w:t>
-      </w:r>
-      <w:r>
-        <w:t xml:space="preserve">Torres</w:t>
-      </w:r>
-      <w:r>
-        <w:t xml:space="preserve"> </w:t>
-      </w:r>
-      <w:r>
-        <w:t xml:space="preserve">Alvarez</w:t>
+        <w:t>Rossana Torres Alvarez</w:t>
       </w:r>
     </w:p>
     <w:p>
@@ -67,28 +31,16 @@
         <w:pStyle w:val="Date"/>
       </w:pPr>
       <w:r>
-        <w:t xml:space="preserve">August</w:t>
-      </w:r>
-      <w:r>
-        <w:t xml:space="preserve"> </w:t>
-      </w:r>
-      <w:r>
-        <w:t xml:space="preserve">19,</w:t>
-      </w:r>
-      <w:r>
-        <w:t xml:space="preserve"> </w:t>
-      </w:r>
-      <w:r>
-        <w:t xml:space="preserve">2025</w:t>
+        <w:t>August 19, 2025</w:t>
       </w:r>
     </w:p>
-    <w:bookmarkStart w:id="21" w:name="X272c71e76df71b797ecd52b832c724555f4a36c"/>
     <w:p>
       <w:pPr>
         <w:pStyle w:val="Heading1"/>
       </w:pPr>
-      <w:r>
-        <w:t xml:space="preserve">Problema 1. Funciones e if else statements</w:t>
+      <w:bookmarkStart w:id="0" w:name="X272c71e76df71b797ecd52b832c724555f4a36c"/>
+      <w:r>
+        <w:t>Problema 1. Funciones e if else statements</w:t>
       </w:r>
     </w:p>
     <w:p>
@@ -96,11 +48,11 @@
         <w:pStyle w:val="Compact"/>
         <w:numPr>
           <w:ilvl w:val="0"/>
-          <w:numId w:val="1001"/>
+          <w:numId w:val="2"/>
         </w:numPr>
       </w:pPr>
       <w:r>
-        <w:t xml:space="preserve">Explica lo que hace esta función y muestra un ejemplo de su uso</w:t>
+        <w:t>Explica lo que hace esta función y muestra un ejemplo de su uso</w:t>
       </w:r>
     </w:p>
     <w:p>
@@ -117,7 +69,7 @@
         <w:rPr>
           <w:rStyle w:val="OtherTok"/>
         </w:rPr>
-        <w:t xml:space="preserve">&lt;-</w:t>
+        <w:t>&lt;-</w:t>
       </w:r>
       <w:r>
         <w:rPr>
@@ -129,13 +81,13 @@
         <w:rPr>
           <w:rStyle w:val="ControlFlowTok"/>
         </w:rPr>
-        <w:t xml:space="preserve">function</w:t>
+        <w:t>function</w:t>
       </w:r>
       <w:r>
         <w:rPr>
           <w:rStyle w:val="NormalTok"/>
         </w:rPr>
-        <w:t xml:space="preserve">(x, y) {</w:t>
+        <w:t>(x, y) {</w:t>
       </w:r>
       <w:r>
         <w:br/>
@@ -150,7 +102,7 @@
         <w:rPr>
           <w:rStyle w:val="FunctionTok"/>
         </w:rPr>
-        <w:t xml:space="preserve">rep</w:t>
+        <w:t>rep</w:t>
       </w:r>
       <w:r>
         <w:rPr>
@@ -162,7 +114,7 @@
         <w:rPr>
           <w:rStyle w:val="AttributeTok"/>
         </w:rPr>
-        <w:t xml:space="preserve">length.out =</w:t>
+        <w:t>length.out =</w:t>
       </w:r>
       <w:r>
         <w:rPr>
@@ -174,13 +126,13 @@
         <w:rPr>
           <w:rStyle w:val="FunctionTok"/>
         </w:rPr>
-        <w:t xml:space="preserve">length</w:t>
+        <w:t>length</w:t>
       </w:r>
       <w:r>
         <w:rPr>
           <w:rStyle w:val="NormalTok"/>
         </w:rPr>
-        <w:t xml:space="preserve">(x))</w:t>
+        <w:t>(x))</w:t>
       </w:r>
       <w:r>
         <w:br/>
@@ -189,7 +141,7 @@
         <w:rPr>
           <w:rStyle w:val="NormalTok"/>
         </w:rPr>
-        <w:t xml:space="preserve">}</w:t>
+        <w:t>}</w:t>
       </w:r>
     </w:p>
     <w:p>
@@ -200,7 +152,7 @@
         <w:rPr>
           <w:rStyle w:val="VerbatimChar"/>
         </w:rPr>
-        <w:t xml:space="preserve">## [1] 3</w:t>
+        <w:t>## [1] 3</w:t>
       </w:r>
     </w:p>
     <w:p>
@@ -211,83 +163,29 @@
         <w:rPr>
           <w:rStyle w:val="VerbatimChar"/>
         </w:rPr>
-        <w:t xml:space="preserve">## [1] 1 1 1</w:t>
+        <w:t>## [1] 1 1 1</w:t>
       </w:r>
     </w:p>
     <w:p>
       <w:pPr>
         <w:numPr>
           <w:ilvl w:val="0"/>
-          <w:numId w:val="1002"/>
+          <w:numId w:val="3"/>
         </w:numPr>
       </w:pPr>
       <w:r>
-        <w:t xml:space="preserve">Escribe una función llamada vectorType, que tenga como input un vector y devuelva la frase:</w:t>
-      </w:r>
-      <w:r>
-        <w:t xml:space="preserve"> </w:t>
-      </w:r>
-      <w:r>
-        <w:t xml:space="preserve">“</w:t>
-      </w:r>
-      <w:r>
-        <w:t xml:space="preserve">El vector es numerico</w:t>
-      </w:r>
-      <w:r>
-        <w:t xml:space="preserve">”</w:t>
-      </w:r>
-      <w:r>
-        <w:t xml:space="preserve"> </w:t>
-      </w:r>
-      <w:r>
-        <w:t xml:space="preserve">o</w:t>
-      </w:r>
-      <w:r>
-        <w:t xml:space="preserve"> </w:t>
-      </w:r>
-      <w:r>
-        <w:t xml:space="preserve">“</w:t>
-      </w:r>
-      <w:r>
-        <w:t xml:space="preserve">El vector es caracter</w:t>
-      </w:r>
-      <w:r>
-        <w:t xml:space="preserve">”</w:t>
-      </w:r>
-      <w:r>
-        <w:t xml:space="preserve"> </w:t>
-      </w:r>
-      <w:r>
-        <w:t xml:space="preserve">o</w:t>
-      </w:r>
-      <w:r>
-        <w:t xml:space="preserve"> </w:t>
-      </w:r>
-      <w:r>
-        <w:t xml:space="preserve">“</w:t>
-      </w:r>
-      <w:r>
-        <w:t xml:space="preserve">El vector no es ni numerico ni caracter</w:t>
-      </w:r>
-      <w:r>
-        <w:t xml:space="preserve">”</w:t>
-      </w:r>
-      <w:r>
-        <w:t xml:space="preserve"> </w:t>
-      </w:r>
-      <w:r>
-        <w:t xml:space="preserve">(Hint: Usa las funciones is.numeric(), is.character())</w:t>
+        <w:t>Escribe una función llamada vectorType, que tenga como input un vector y devuelva la frase: “El vector es numerico” o “El vector es caracter” o “El vector no es ni numerico ni caracter” (Hint: Usa las funciones is.numeric(), is.character())</w:t>
       </w:r>
     </w:p>
     <w:p>
       <w:pPr>
         <w:numPr>
           <w:ilvl w:val="0"/>
-          <w:numId w:val="1002"/>
+          <w:numId w:val="3"/>
         </w:numPr>
       </w:pPr>
       <w:r>
-        <w:t xml:space="preserve">Prueba tu función con los siguientes vectores</w:t>
+        <w:t>Prueba tu función con los siguientes vectores</w:t>
       </w:r>
     </w:p>
     <w:p>
@@ -304,7 +202,7 @@
         <w:rPr>
           <w:rStyle w:val="OtherTok"/>
         </w:rPr>
-        <w:t xml:space="preserve">=</w:t>
+        <w:t>=</w:t>
       </w:r>
       <w:r>
         <w:rPr>
@@ -316,19 +214,19 @@
         <w:rPr>
           <w:rStyle w:val="DecValTok"/>
         </w:rPr>
-        <w:t xml:space="preserve">1</w:t>
+        <w:t>1</w:t>
       </w:r>
       <w:r>
         <w:rPr>
           <w:rStyle w:val="SpecialCharTok"/>
         </w:rPr>
-        <w:t xml:space="preserve">:</w:t>
+        <w:t>:</w:t>
       </w:r>
       <w:r>
         <w:rPr>
           <w:rStyle w:val="DecValTok"/>
         </w:rPr>
-        <w:t xml:space="preserve">10</w:t>
+        <w:t>10</w:t>
       </w:r>
       <w:r>
         <w:br/>
@@ -343,7 +241,7 @@
         <w:rPr>
           <w:rStyle w:val="OtherTok"/>
         </w:rPr>
-        <w:t xml:space="preserve">=</w:t>
+        <w:t>=</w:t>
       </w:r>
       <w:r>
         <w:rPr>
@@ -355,19 +253,19 @@
         <w:rPr>
           <w:rStyle w:val="FunctionTok"/>
         </w:rPr>
-        <w:t xml:space="preserve">c</w:t>
+        <w:t>c</w:t>
       </w:r>
       <w:r>
         <w:rPr>
           <w:rStyle w:val="NormalTok"/>
         </w:rPr>
-        <w:t xml:space="preserve">(</w:t>
+        <w:t>(</w:t>
       </w:r>
       <w:r>
         <w:rPr>
           <w:rStyle w:val="StringTok"/>
         </w:rPr>
-        <w:t xml:space="preserve">"Copito"</w:t>
+        <w:t>"Copito"</w:t>
       </w:r>
       <w:r>
         <w:rPr>
@@ -379,13 +277,13 @@
         <w:rPr>
           <w:rStyle w:val="StringTok"/>
         </w:rPr>
-        <w:t xml:space="preserve">"Firulais"</w:t>
+        <w:t>"Firulais"</w:t>
       </w:r>
       <w:r>
         <w:rPr>
           <w:rStyle w:val="NormalTok"/>
         </w:rPr>
-        <w:t xml:space="preserve">)</w:t>
+        <w:t>)</w:t>
       </w:r>
       <w:r>
         <w:br/>
@@ -400,7 +298,7 @@
         <w:rPr>
           <w:rStyle w:val="OtherTok"/>
         </w:rPr>
-        <w:t xml:space="preserve">=</w:t>
+        <w:t>=</w:t>
       </w:r>
       <w:r>
         <w:rPr>
@@ -412,19 +310,19 @@
         <w:rPr>
           <w:rStyle w:val="FunctionTok"/>
         </w:rPr>
-        <w:t xml:space="preserve">c</w:t>
+        <w:t>c</w:t>
       </w:r>
       <w:r>
         <w:rPr>
           <w:rStyle w:val="NormalTok"/>
         </w:rPr>
-        <w:t xml:space="preserve">(</w:t>
+        <w:t>(</w:t>
       </w:r>
       <w:r>
         <w:rPr>
           <w:rStyle w:val="ConstantTok"/>
         </w:rPr>
-        <w:t xml:space="preserve">TRUE</w:t>
+        <w:t>TRUE</w:t>
       </w:r>
       <w:r>
         <w:rPr>
@@ -436,7 +334,7 @@
         <w:rPr>
           <w:rStyle w:val="ConstantTok"/>
         </w:rPr>
-        <w:t xml:space="preserve">FALSE</w:t>
+        <w:t>FALSE</w:t>
       </w:r>
       <w:r>
         <w:rPr>
@@ -448,13 +346,13 @@
         <w:rPr>
           <w:rStyle w:val="ConstantTok"/>
         </w:rPr>
-        <w:t xml:space="preserve">NA</w:t>
+        <w:t>NA</w:t>
       </w:r>
       <w:r>
         <w:rPr>
           <w:rStyle w:val="NormalTok"/>
         </w:rPr>
-        <w:t xml:space="preserve">)</w:t>
+        <w:t>)</w:t>
       </w:r>
     </w:p>
     <w:p>
@@ -462,90 +360,366 @@
         <w:pStyle w:val="Compact"/>
         <w:numPr>
           <w:ilvl w:val="0"/>
-          <w:numId w:val="1003"/>
+          <w:numId w:val="4"/>
         </w:numPr>
       </w:pPr>
       <w:r>
-        <w:t xml:space="preserve">Explica la diferencia entre un if else statement y la función ifelse() que usamos en el laboratorio 2</w:t>
-      </w:r>
-    </w:p>
-    <w:bookmarkStart w:id="20" w:name="problema-2.-for-loops"/>
-    <w:p>
-      <w:pPr>
-        <w:pStyle w:val="Heading2"/>
-      </w:pPr>
-      <w:r>
-        <w:t xml:space="preserve">Problema 2. For loops</w:t>
+        <w:t>Explica la diferencia entre un if else statement y la función ifelse() que usamos en el laboratorio 2</w:t>
       </w:r>
     </w:p>
     <w:p>
       <w:pPr>
+        <w:pStyle w:val="Heading2"/>
+      </w:pPr>
+      <w:bookmarkStart w:id="1" w:name="problema-2.-for-loops"/>
+      <w:r>
+        <w:t>Problema 2. For loops</w:t>
+      </w:r>
+    </w:p>
+    <w:p>
+      <w:pPr>
         <w:numPr>
           <w:ilvl w:val="0"/>
-          <w:numId w:val="1004"/>
+          <w:numId w:val="5"/>
         </w:numPr>
       </w:pPr>
       <w:r>
-        <w:t xml:space="preserve">Escribir un for loop para calcular la media de cada columna en el dataframe mtcars (precargada).</w:t>
+        <w:t>Escribir un for loop para calcular la media de cada columna en el dataframe mtcars (precargada).</w:t>
       </w:r>
     </w:p>
     <w:p>
       <w:pPr>
         <w:numPr>
           <w:ilvl w:val="0"/>
-          <w:numId w:val="1004"/>
+          <w:numId w:val="5"/>
         </w:numPr>
       </w:pPr>
       <w:r>
-        <w:t xml:space="preserve">Instala el paquete nycflights13. Al cargar el paquete, tendrás disponible una base de datos llamada flights. Verifica qué clase de objeto es la base flights. Si es necesario, conviértela a data.frame. Determina el tipo de cada columna en la base usando un for loop. Si la consola te da un warning lee con cuidado y verifica tu resultado.</w:t>
+        <w:t xml:space="preserve">Instala el paquete nycflights13. Al cargar el paquete, tendrás disponible una base de datos llamada flights. Verifica qué clase de objeto es la base flights. Si es necesario, conviértela a data.frame. Determina el tipo de cada columna en la base usando un for loop. Si la consola te da un warning lee con cuidado y </w:t>
+      </w:r>
+      <w:proofErr w:type="spellStart"/>
+      <w:r>
+        <w:t>verifica</w:t>
+      </w:r>
+      <w:proofErr w:type="spellEnd"/>
+      <w:r>
+        <w:t xml:space="preserve"> </w:t>
+      </w:r>
+      <w:proofErr w:type="spellStart"/>
+      <w:r>
+        <w:t>tu</w:t>
+      </w:r>
+      <w:proofErr w:type="spellEnd"/>
+      <w:r>
+        <w:t xml:space="preserve"> </w:t>
+      </w:r>
+      <w:proofErr w:type="spellStart"/>
+      <w:r>
+        <w:t>resultado</w:t>
+      </w:r>
+      <w:proofErr w:type="spellEnd"/>
+      <w:r>
+        <w:t>.</w:t>
+      </w:r>
+      <w:r>
+        <w:t xml:space="preserve"> </w:t>
+      </w:r>
+      <w:r>
+        <w:rPr>
+          <w:b/>
+          <w:bCs/>
+        </w:rPr>
+        <w:t>(HINT</w:t>
+      </w:r>
+      <w:r>
+        <w:rPr>
+          <w:b/>
+          <w:bCs/>
+        </w:rPr>
+        <w:t>1</w:t>
+      </w:r>
+      <w:r>
+        <w:rPr>
+          <w:b/>
+          <w:bCs/>
+        </w:rPr>
+        <w:t xml:space="preserve">: la </w:t>
+      </w:r>
+      <w:proofErr w:type="spellStart"/>
+      <w:r>
+        <w:rPr>
+          <w:b/>
+          <w:bCs/>
+        </w:rPr>
+        <w:t>funcion</w:t>
+      </w:r>
+      <w:proofErr w:type="spellEnd"/>
+      <w:r>
+        <w:rPr>
+          <w:b/>
+          <w:bCs/>
+        </w:rPr>
+        <w:t xml:space="preserve"> class </w:t>
+      </w:r>
+      <w:proofErr w:type="spellStart"/>
+      <w:r>
+        <w:rPr>
+          <w:b/>
+          <w:bCs/>
+        </w:rPr>
+        <w:t>puede</w:t>
+      </w:r>
+      <w:proofErr w:type="spellEnd"/>
+      <w:r>
+        <w:rPr>
+          <w:b/>
+          <w:bCs/>
+        </w:rPr>
+        <w:t xml:space="preserve"> </w:t>
+      </w:r>
+      <w:proofErr w:type="spellStart"/>
+      <w:r>
+        <w:rPr>
+          <w:b/>
+          <w:bCs/>
+        </w:rPr>
+        <w:t>devolver</w:t>
+      </w:r>
+      <w:proofErr w:type="spellEnd"/>
+      <w:r>
+        <w:rPr>
+          <w:b/>
+          <w:bCs/>
+        </w:rPr>
+        <w:t xml:space="preserve"> mas de un </w:t>
+      </w:r>
+      <w:proofErr w:type="spellStart"/>
+      <w:r>
+        <w:rPr>
+          <w:b/>
+          <w:bCs/>
+        </w:rPr>
+        <w:t>elemento</w:t>
+      </w:r>
+      <w:proofErr w:type="spellEnd"/>
+      <w:r>
+        <w:rPr>
+          <w:b/>
+          <w:bCs/>
+        </w:rPr>
+        <w:t xml:space="preserve">, solo </w:t>
+      </w:r>
+      <w:proofErr w:type="spellStart"/>
+      <w:r>
+        <w:rPr>
+          <w:b/>
+          <w:bCs/>
+        </w:rPr>
+        <w:t>toma</w:t>
+      </w:r>
+      <w:proofErr w:type="spellEnd"/>
+      <w:r>
+        <w:rPr>
+          <w:b/>
+          <w:bCs/>
+        </w:rPr>
+        <w:t xml:space="preserve"> </w:t>
+      </w:r>
+      <w:proofErr w:type="spellStart"/>
+      <w:r>
+        <w:rPr>
+          <w:b/>
+          <w:bCs/>
+        </w:rPr>
+        <w:t>el</w:t>
+      </w:r>
+      <w:proofErr w:type="spellEnd"/>
+      <w:r>
+        <w:rPr>
+          <w:b/>
+          <w:bCs/>
+        </w:rPr>
+        <w:t xml:space="preserve"> PRIMERO. HINT2: Usa </w:t>
+      </w:r>
+      <w:proofErr w:type="spellStart"/>
+      <w:r>
+        <w:rPr>
+          <w:b/>
+          <w:bCs/>
+        </w:rPr>
+        <w:t>corchetes</w:t>
+      </w:r>
+      <w:proofErr w:type="spellEnd"/>
+      <w:r>
+        <w:rPr>
+          <w:b/>
+          <w:bCs/>
+        </w:rPr>
+        <w:t xml:space="preserve"> [] y </w:t>
+      </w:r>
+      <w:proofErr w:type="spellStart"/>
+      <w:r>
+        <w:rPr>
+          <w:b/>
+          <w:bCs/>
+        </w:rPr>
+        <w:t>el</w:t>
+      </w:r>
+      <w:proofErr w:type="spellEnd"/>
+      <w:r>
+        <w:rPr>
+          <w:b/>
+          <w:bCs/>
+        </w:rPr>
+        <w:t xml:space="preserve"> </w:t>
+      </w:r>
+      <w:proofErr w:type="spellStart"/>
+      <w:r>
+        <w:rPr>
+          <w:b/>
+          <w:bCs/>
+        </w:rPr>
+        <w:t>indice</w:t>
+      </w:r>
+      <w:proofErr w:type="spellEnd"/>
+      <w:r>
+        <w:rPr>
+          <w:b/>
+          <w:bCs/>
+        </w:rPr>
+        <w:t xml:space="preserve"> 1)</w:t>
       </w:r>
     </w:p>
     <w:p>
       <w:pPr>
         <w:numPr>
           <w:ilvl w:val="0"/>
-          <w:numId w:val="1004"/>
+          <w:numId w:val="5"/>
         </w:numPr>
-      </w:pPr>
-      <w:r>
-        <w:t xml:space="preserve">Escribir un for loop que calcule el número de valores únicos en cada columna del dataframe iris (precargada en R). Si la consola te da un warning lee con cuidado y verifica tu resultado.</w:t>
-      </w:r>
+        <w:rPr>
+          <w:b/>
+          <w:bCs/>
+        </w:rPr>
+      </w:pPr>
+      <w:r>
+        <w:t xml:space="preserve">Escribir un for loop que calcule el número de valores únicos en cada columna del dataframe iris (precargada en R). Si la consola te da un warning lee con cuidado y </w:t>
+      </w:r>
+      <w:proofErr w:type="spellStart"/>
+      <w:r>
+        <w:t>verifica</w:t>
+      </w:r>
+      <w:proofErr w:type="spellEnd"/>
+      <w:r>
+        <w:t xml:space="preserve"> </w:t>
+      </w:r>
+      <w:proofErr w:type="spellStart"/>
+      <w:r>
+        <w:t>tu</w:t>
+      </w:r>
+      <w:proofErr w:type="spellEnd"/>
+      <w:r>
+        <w:t xml:space="preserve"> </w:t>
+      </w:r>
+      <w:proofErr w:type="spellStart"/>
+      <w:r>
+        <w:t>resultado</w:t>
+      </w:r>
+      <w:proofErr w:type="spellEnd"/>
+      <w:r>
+        <w:t xml:space="preserve"> </w:t>
+      </w:r>
+      <w:r>
+        <w:rPr>
+          <w:b/>
+          <w:bCs/>
+        </w:rPr>
+        <w:t>(HINT</w:t>
+      </w:r>
+      <w:r>
+        <w:rPr>
+          <w:b/>
+          <w:bCs/>
+        </w:rPr>
+        <w:t>:</w:t>
+      </w:r>
+      <w:r>
+        <w:rPr>
+          <w:b/>
+          <w:bCs/>
+        </w:rPr>
+        <w:t xml:space="preserve"> </w:t>
+      </w:r>
+      <w:proofErr w:type="spellStart"/>
+      <w:r>
+        <w:rPr>
+          <w:b/>
+          <w:bCs/>
+        </w:rPr>
+        <w:t>usa</w:t>
+      </w:r>
+      <w:proofErr w:type="spellEnd"/>
+      <w:r>
+        <w:rPr>
+          <w:b/>
+          <w:bCs/>
+        </w:rPr>
+        <w:t xml:space="preserve"> las </w:t>
+      </w:r>
+      <w:proofErr w:type="spellStart"/>
+      <w:r>
+        <w:rPr>
+          <w:b/>
+          <w:bCs/>
+        </w:rPr>
+        <w:t>funciones</w:t>
+      </w:r>
+      <w:proofErr w:type="spellEnd"/>
+      <w:r>
+        <w:rPr>
+          <w:b/>
+          <w:bCs/>
+        </w:rPr>
+        <w:t xml:space="preserve"> length y </w:t>
+      </w:r>
+      <w:r>
+        <w:rPr>
+          <w:b/>
+          <w:bCs/>
+        </w:rPr>
+        <w:t>unique</w:t>
+      </w:r>
+      <w:r>
+        <w:rPr>
+          <w:b/>
+          <w:bCs/>
+        </w:rPr>
+        <w:t>)</w:t>
+      </w:r>
+      <w:r>
+        <w:rPr>
+          <w:b/>
+          <w:bCs/>
+        </w:rPr>
+        <w:t>.</w:t>
+      </w:r>
+      <w:bookmarkEnd w:id="0"/>
+      <w:bookmarkEnd w:id="1"/>
     </w:p>
-    <w:bookmarkEnd w:id="20"/>
-    <w:bookmarkEnd w:id="21"/>
-    <w:sectPr/>
+    <w:sectPr>
+      <w:pgSz w:w="12240" w:h="15840"/>
+      <w:pgMar w:top="1440" w:right="1440" w:bottom="1440" w:left="1440" w:header="720" w:footer="720" w:gutter="0"/>
+      <w:cols w:space="720"/>
+    </w:sectPr>
   </w:body>
 </w:document>
 </file>
 
-<file path=word/comments.xml><?xml version="1.0" encoding="utf-8"?>
-<w:comments xmlns:w="http://schemas.openxmlformats.org/wordprocessingml/2006/main" xmlns:m="http://schemas.openxmlformats.org/officeDocument/2006/math" xmlns:r="http://schemas.openxmlformats.org/officeDocument/2006/relationships" xmlns:o="urn:schemas-microsoft-com:office:office" xmlns:v="urn:schemas-microsoft-com:vml" xmlns:w10="urn:schemas-microsoft-com:office:word" xmlns:a="http://schemas.openxmlformats.org/drawingml/2006/main" xmlns:pic="http://schemas.openxmlformats.org/drawingml/2006/picture" xmlns:wp="http://schemas.openxmlformats.org/drawingml/2006/wordprocessingDrawing"/>
-</file>
-
-<file path=word/footnotes.xml><?xml version="1.0" encoding="utf-8"?>
-<w:footnotes xmlns:w="http://schemas.openxmlformats.org/wordprocessingml/2006/main" xmlns:m="http://schemas.openxmlformats.org/officeDocument/2006/math" xmlns:r="http://schemas.openxmlformats.org/officeDocument/2006/relationships" xmlns:o="urn:schemas-microsoft-com:office:office" xmlns:v="urn:schemas-microsoft-com:vml" xmlns:w10="urn:schemas-microsoft-com:office:word" xmlns:a="http://schemas.openxmlformats.org/drawingml/2006/main" xmlns:pic="http://schemas.openxmlformats.org/drawingml/2006/picture" xmlns:wp="http://schemas.openxmlformats.org/drawingml/2006/wordprocessingDrawing">
-  <w:footnote w:type="continuationSeparator" w:id="0">
-    <w:p>
-      <w:r>
-        <w:continuationSeparator/>
-      </w:r>
-    </w:p>
-  </w:footnote>
-  <w:footnote w:type="separator" w:id="-1">
-    <w:p>
-      <w:r>
-        <w:separator/>
-      </w:r>
-    </w:p>
-  </w:footnote>
-</w:footnotes>
-</file>
-
 <file path=word/numbering.xml><?xml version="1.0" encoding="utf-8"?>
-<w:numbering xmlns:w="http://schemas.openxmlformats.org/wordprocessingml/2006/main">
-  <w:abstractNum w:abstractNumId="990">
+<w:numbering xmlns:wpc="http://schemas.microsoft.com/office/word/2010/wordprocessingCanvas" xmlns:cx="http://schemas.microsoft.com/office/drawing/2014/chartex" xmlns:cx1="http://schemas.microsoft.com/office/drawing/2015/9/8/chartex" xmlns:cx2="http://schemas.microsoft.com/office/drawing/2015/10/21/chartex" xmlns:cx3="http://schemas.microsoft.com/office/drawing/2016/5/9/chartex" xmlns:cx4="http://schemas.microsoft.com/office/drawing/2016/5/10/chartex" xmlns:cx5="http://schemas.microsoft.com/office/drawing/2016/5/11/chartex" xmlns:cx6="http://schemas.microsoft.com/office/drawing/2016/5/12/chartex" xmlns:cx7="http://schemas.microsoft.com/office/drawing/2016/5/13/chartex" xmlns:cx8="http://schemas.microsoft.com/office/drawing/2016/5/14/chartex" xmlns:mc="http://schemas.openxmlformats.org/markup-compatibility/2006" xmlns:aink="http://schemas.microsoft.com/office/drawing/2016/ink" xmlns:am3d="http://schemas.microsoft.com/office/drawing/2017/model3d" xmlns:o="urn:schemas-microsoft-com:office:office" xmlns:oel="http://schemas.microsoft.com/office/2019/extlst" xmlns:r="http://schemas.openxmlformats.org/officeDocument/2006/relationships" xmlns:m="http://schemas.openxmlformats.org/officeDocument/2006/math" xmlns:v="urn:schemas-microsoft-com:vml" xmlns:wp14="http://schemas.microsoft.com/office/word/2010/wordprocessingDrawing" xmlns:wp="http://schemas.openxmlformats.org/drawingml/2006/wordprocessingDrawing" xmlns:w10="urn:schemas-microsoft-com:office:word" xmlns:w="http://schemas.openxmlformats.org/wordprocessingml/2006/main" xmlns:w14="http://schemas.microsoft.com/office/word/2010/wordml" xmlns:w15="http://schemas.microsoft.com/office/word/2012/wordml" xmlns:w16cex="http://schemas.microsoft.com/office/word/2018/wordml/cex" xmlns:w16cid="http://schemas.microsoft.com/office/word/2016/wordml/cid" xmlns:w16="http://schemas.microsoft.com/office/word/2018/wordml" xmlns:w16du="http://schemas.microsoft.com/office/word/2023/wordml/word16du" xmlns:w16sdtdh="http://schemas.microsoft.com/office/word/2020/wordml/sdtdatahash" xmlns:w16sdtfl="http://schemas.microsoft.com/office/word/2024/wordml/sdtformatlock" xmlns:w16se="http://schemas.microsoft.com/office/word/2015/wordml/symex" xmlns:wpg="http://schemas.microsoft.com/office/word/2010/wordprocessingGroup" xmlns:wpi="http://schemas.microsoft.com/office/word/2010/wordprocessingInk" xmlns:wne="http://schemas.microsoft.com/office/word/2006/wordml" xmlns:wps="http://schemas.microsoft.com/office/word/2010/wordprocessingShape" mc:Ignorable="w14 w15 w16se w16cid w16 w16cex w16sdtdh w16sdtfl w16du wp14">
+  <w:abstractNum w:abstractNumId="0" w15:restartNumberingAfterBreak="0">
     <w:nsid w:val="0000A990"/>
     <w:multiLevelType w:val="multilevel"/>
+    <w:tmpl w:val="A57057B0"/>
     <w:lvl w:ilvl="0">
       <w:numFmt w:val="bullet"/>
       <w:lvlText w:val=" "/>
@@ -619,9 +793,10 @@
       </w:pPr>
     </w:lvl>
   </w:abstractNum>
-  <w:abstractNum w:abstractNumId="99411">
+  <w:abstractNum w:abstractNumId="1" w15:restartNumberingAfterBreak="0">
     <w:nsid w:val="00A99411"/>
     <w:multiLevelType w:val="multilevel"/>
+    <w:tmpl w:val="23B413C4"/>
     <w:lvl w:ilvl="0">
       <w:start w:val="1"/>
       <w:numFmt w:val="decimal"/>
@@ -704,9 +879,10 @@
       </w:pPr>
     </w:lvl>
   </w:abstractNum>
-  <w:abstractNum w:abstractNumId="99412">
+  <w:abstractNum w:abstractNumId="2" w15:restartNumberingAfterBreak="0">
     <w:nsid w:val="00A99412"/>
     <w:multiLevelType w:val="multilevel"/>
+    <w:tmpl w:val="3738EB10"/>
     <w:lvl w:ilvl="0">
       <w:start w:val="2"/>
       <w:numFmt w:val="decimal"/>
@@ -789,9 +965,10 @@
       </w:pPr>
     </w:lvl>
   </w:abstractNum>
-  <w:abstractNum w:abstractNumId="99413">
+  <w:abstractNum w:abstractNumId="3" w15:restartNumberingAfterBreak="0">
     <w:nsid w:val="00A99413"/>
     <w:multiLevelType w:val="multilevel"/>
+    <w:tmpl w:val="749ABC3C"/>
     <w:lvl w:ilvl="0">
       <w:start w:val="3"/>
       <w:numFmt w:val="decimal"/>
@@ -874,11 +1051,11 @@
       </w:pPr>
     </w:lvl>
   </w:abstractNum>
-  <w:num w:numId="1000">
-    <w:abstractNumId w:val="990"/>
+  <w:num w:numId="1" w16cid:durableId="1209877010">
+    <w:abstractNumId w:val="0"/>
   </w:num>
-  <w:num w:numId="1001">
-    <w:abstractNumId w:val="99411"/>
+  <w:num w:numId="2" w16cid:durableId="924649571">
+    <w:abstractNumId w:val="1"/>
     <w:lvlOverride w:ilvl="0">
       <w:startOverride w:val="1"/>
     </w:lvlOverride>
@@ -907,8 +1084,8 @@
       <w:startOverride w:val="1"/>
     </w:lvlOverride>
   </w:num>
-  <w:num w:numId="1002">
-    <w:abstractNumId w:val="99412"/>
+  <w:num w:numId="3" w16cid:durableId="788209668">
+    <w:abstractNumId w:val="2"/>
     <w:lvlOverride w:ilvl="0">
       <w:startOverride w:val="2"/>
     </w:lvlOverride>
@@ -937,8 +1114,8 @@
       <w:startOverride w:val="2"/>
     </w:lvlOverride>
   </w:num>
-  <w:num w:numId="1003">
-    <w:abstractNumId w:val="99413"/>
+  <w:num w:numId="4" w16cid:durableId="964310520">
+    <w:abstractNumId w:val="3"/>
     <w:lvlOverride w:ilvl="0">
       <w:startOverride w:val="3"/>
     </w:lvlOverride>
@@ -967,8 +1144,8 @@
       <w:startOverride w:val="3"/>
     </w:lvlOverride>
   </w:num>
-  <w:num w:numId="1004">
-    <w:abstractNumId w:val="99411"/>
+  <w:num w:numId="5" w16cid:durableId="424499639">
+    <w:abstractNumId w:val="1"/>
     <w:lvlOverride w:ilvl="0">
       <w:startOverride w:val="1"/>
     </w:lvlOverride>
@@ -1001,14 +1178,14 @@
 </file>
 
 <file path=word/styles.xml><?xml version="1.0" encoding="utf-8"?>
-<w:styles xmlns:r="http://schemas.openxmlformats.org/officeDocument/2006/relationships" xmlns:w="http://schemas.openxmlformats.org/wordprocessingml/2006/main">
+<w:styles xmlns:mc="http://schemas.openxmlformats.org/markup-compatibility/2006" xmlns:r="http://schemas.openxmlformats.org/officeDocument/2006/relationships" xmlns:w="http://schemas.openxmlformats.org/wordprocessingml/2006/main" xmlns:w14="http://schemas.microsoft.com/office/word/2010/wordml" xmlns:w15="http://schemas.microsoft.com/office/word/2012/wordml" xmlns:w16cex="http://schemas.microsoft.com/office/word/2018/wordml/cex" xmlns:w16cid="http://schemas.microsoft.com/office/word/2016/wordml/cid" xmlns:w16="http://schemas.microsoft.com/office/word/2018/wordml" xmlns:w16du="http://schemas.microsoft.com/office/word/2023/wordml/word16du" xmlns:w16sdtdh="http://schemas.microsoft.com/office/word/2020/wordml/sdtdatahash" xmlns:w16sdtfl="http://schemas.microsoft.com/office/word/2024/wordml/sdtformatlock" xmlns:w16se="http://schemas.microsoft.com/office/word/2015/wordml/symex" mc:Ignorable="w14 w15 w16se w16cid w16 w16cex w16sdtdh w16sdtfl w16du">
   <w:docDefaults>
     <w:rPrDefault>
       <w:rPr>
-        <w:rFonts w:asciiTheme="minorHAnsi" w:cstheme="minorBidi" w:eastAsiaTheme="minorHAnsi" w:hAnsiTheme="minorHAnsi"/>
+        <w:rFonts w:asciiTheme="minorHAnsi" w:eastAsiaTheme="minorHAnsi" w:hAnsiTheme="minorHAnsi" w:cstheme="minorBidi"/>
         <w:sz w:val="24"/>
         <w:szCs w:val="24"/>
-        <w:lang w:bidi="ar-SA" w:eastAsia="en-US" w:val="en-US"/>
+        <w:lang w:val="en-US" w:eastAsia="en-US" w:bidi="ar-SA"/>
       </w:rPr>
     </w:rPrDefault>
     <w:pPrDefault>
@@ -1017,166 +1194,255 @@
       </w:pPr>
     </w:pPrDefault>
   </w:docDefaults>
-  <w:latentStyles w:count="276" w:defLockedState="0" w:defQFormat="0" w:defSemiHidden="0" w:defUIPriority="0" w:defUnhideWhenUsed="0"/>
-  <w:style w:default="1" w:styleId="Normal" w:type="paragraph">
+  <w:latentStyles w:defLockedState="0" w:defUIPriority="0" w:defSemiHidden="0" w:defUnhideWhenUsed="0" w:defQFormat="0" w:count="376">
+    <w:lsdException w:name="Normal Table" w:semiHidden="1" w:unhideWhenUsed="1"/>
+    <w:lsdException w:name="Table Simple 1" w:semiHidden="1" w:unhideWhenUsed="1"/>
+    <w:lsdException w:name="Table Simple 2" w:semiHidden="1" w:unhideWhenUsed="1"/>
+    <w:lsdException w:name="Table Simple 3" w:semiHidden="1" w:unhideWhenUsed="1"/>
+    <w:lsdException w:name="Table Classic 1" w:semiHidden="1" w:unhideWhenUsed="1"/>
+    <w:lsdException w:name="Table Classic 2" w:semiHidden="1" w:unhideWhenUsed="1"/>
+    <w:lsdException w:name="Table Classic 3" w:semiHidden="1" w:unhideWhenUsed="1"/>
+    <w:lsdException w:name="Table Classic 4" w:semiHidden="1" w:unhideWhenUsed="1"/>
+    <w:lsdException w:name="Table Colorful 1" w:semiHidden="1" w:unhideWhenUsed="1"/>
+    <w:lsdException w:name="Table Colorful 2" w:semiHidden="1" w:unhideWhenUsed="1"/>
+    <w:lsdException w:name="Table Colorful 3" w:semiHidden="1" w:unhideWhenUsed="1"/>
+    <w:lsdException w:name="Table Columns 1" w:semiHidden="1" w:unhideWhenUsed="1"/>
+    <w:lsdException w:name="Table Columns 2" w:semiHidden="1" w:unhideWhenUsed="1"/>
+    <w:lsdException w:name="Table Columns 3" w:semiHidden="1" w:unhideWhenUsed="1"/>
+    <w:lsdException w:name="Table Columns 4" w:semiHidden="1" w:unhideWhenUsed="1"/>
+    <w:lsdException w:name="Table Columns 5" w:semiHidden="1" w:unhideWhenUsed="1"/>
+    <w:lsdException w:name="Table Grid 1" w:semiHidden="1" w:unhideWhenUsed="1"/>
+    <w:lsdException w:name="Table Grid 2" w:semiHidden="1" w:unhideWhenUsed="1"/>
+    <w:lsdException w:name="Table Grid 3" w:semiHidden="1" w:unhideWhenUsed="1"/>
+    <w:lsdException w:name="Table Grid 4" w:semiHidden="1" w:unhideWhenUsed="1"/>
+    <w:lsdException w:name="Table Grid 5" w:semiHidden="1" w:unhideWhenUsed="1"/>
+    <w:lsdException w:name="Table Grid 6" w:semiHidden="1" w:unhideWhenUsed="1"/>
+    <w:lsdException w:name="Table Grid 7" w:semiHidden="1" w:unhideWhenUsed="1"/>
+    <w:lsdException w:name="Table Grid 8" w:semiHidden="1" w:unhideWhenUsed="1"/>
+    <w:lsdException w:name="Table List 1" w:semiHidden="1" w:unhideWhenUsed="1"/>
+    <w:lsdException w:name="Table List 2" w:semiHidden="1" w:unhideWhenUsed="1"/>
+    <w:lsdException w:name="Table List 3" w:semiHidden="1" w:unhideWhenUsed="1"/>
+    <w:lsdException w:name="Table List 4" w:semiHidden="1" w:unhideWhenUsed="1"/>
+    <w:lsdException w:name="Table List 5" w:semiHidden="1" w:unhideWhenUsed="1"/>
+    <w:lsdException w:name="Table List 6" w:semiHidden="1" w:unhideWhenUsed="1"/>
+    <w:lsdException w:name="Table List 7" w:semiHidden="1" w:unhideWhenUsed="1"/>
+    <w:lsdException w:name="Table List 8" w:semiHidden="1" w:unhideWhenUsed="1"/>
+    <w:lsdException w:name="Table 3D effects 1" w:semiHidden="1" w:unhideWhenUsed="1"/>
+    <w:lsdException w:name="Table 3D effects 2" w:semiHidden="1" w:unhideWhenUsed="1"/>
+    <w:lsdException w:name="Table 3D effects 3" w:semiHidden="1" w:unhideWhenUsed="1"/>
+    <w:lsdException w:name="Table Contemporary" w:semiHidden="1" w:unhideWhenUsed="1"/>
+    <w:lsdException w:name="Table Elegant" w:semiHidden="1" w:unhideWhenUsed="1"/>
+    <w:lsdException w:name="Table Professional" w:semiHidden="1" w:unhideWhenUsed="1"/>
+    <w:lsdException w:name="Table Subtle 1" w:semiHidden="1" w:unhideWhenUsed="1"/>
+    <w:lsdException w:name="Table Subtle 2" w:semiHidden="1" w:unhideWhenUsed="1"/>
+    <w:lsdException w:name="Table Web 1" w:semiHidden="1" w:unhideWhenUsed="1"/>
+    <w:lsdException w:name="Table Web 2" w:semiHidden="1" w:unhideWhenUsed="1"/>
+    <w:lsdException w:name="Table Web 3" w:semiHidden="1" w:unhideWhenUsed="1"/>
+    <w:lsdException w:name="Table Theme" w:semiHidden="1" w:unhideWhenUsed="1"/>
+    <w:lsdException w:name="Light Shading"/>
+    <w:lsdException w:name="Light List"/>
+    <w:lsdException w:name="Light Grid"/>
+    <w:lsdException w:name="Medium Shading 1"/>
+    <w:lsdException w:name="Medium Shading 2"/>
+    <w:lsdException w:name="Medium List 1"/>
+    <w:lsdException w:name="Medium List 2"/>
+    <w:lsdException w:name="Medium Grid 1"/>
+    <w:lsdException w:name="Medium Grid 2"/>
+    <w:lsdException w:name="Medium Grid 3"/>
+    <w:lsdException w:name="Dark List"/>
+    <w:lsdException w:name="Colorful Shading"/>
+    <w:lsdException w:name="Colorful List"/>
+    <w:lsdException w:name="Colorful Grid"/>
+    <w:lsdException w:name="Light Shading Accent 1"/>
+    <w:lsdException w:name="Light List Accent 1"/>
+    <w:lsdException w:name="Light Grid Accent 1"/>
+    <w:lsdException w:name="Medium Shading 1 Accent 1"/>
+    <w:lsdException w:name="Medium Shading 2 Accent 1"/>
+    <w:lsdException w:name="Medium List 1 Accent 1"/>
+    <w:lsdException w:name="Medium List 2 Accent 1"/>
+    <w:lsdException w:name="Medium Grid 1 Accent 1"/>
+    <w:lsdException w:name="Medium Grid 2 Accent 1"/>
+    <w:lsdException w:name="Medium Grid 3 Accent 1"/>
+    <w:lsdException w:name="Dark List Accent 1"/>
+    <w:lsdException w:name="Colorful Shading Accent 1"/>
+    <w:lsdException w:name="Colorful List Accent 1"/>
+    <w:lsdException w:name="Colorful Grid Accent 1"/>
+    <w:lsdException w:name="Light Shading Accent 2"/>
+    <w:lsdException w:name="Light List Accent 2"/>
+    <w:lsdException w:name="Light Grid Accent 2"/>
+    <w:lsdException w:name="Medium Shading 1 Accent 2"/>
+    <w:lsdException w:name="Medium Shading 2 Accent 2"/>
+    <w:lsdException w:name="Medium List 1 Accent 2"/>
+    <w:lsdException w:name="Medium List 2 Accent 2"/>
+    <w:lsdException w:name="Medium Grid 1 Accent 2"/>
+    <w:lsdException w:name="Medium Grid 2 Accent 2"/>
+    <w:lsdException w:name="Medium Grid 3 Accent 2"/>
+    <w:lsdException w:name="Dark List Accent 2"/>
+    <w:lsdException w:name="Colorful Shading Accent 2"/>
+    <w:lsdException w:name="Colorful List Accent 2"/>
+    <w:lsdException w:name="Colorful Grid Accent 2"/>
+    <w:lsdException w:name="Light Shading Accent 3"/>
+    <w:lsdException w:name="Light List Accent 3"/>
+    <w:lsdException w:name="Light Grid Accent 3"/>
+    <w:lsdException w:name="Medium Shading 1 Accent 3"/>
+    <w:lsdException w:name="Medium Shading 2 Accent 3"/>
+    <w:lsdException w:name="Medium List 1 Accent 3"/>
+    <w:lsdException w:name="Medium List 2 Accent 3"/>
+    <w:lsdException w:name="Medium Grid 1 Accent 3"/>
+    <w:lsdException w:name="Medium Grid 2 Accent 3"/>
+    <w:lsdException w:name="Medium Grid 3 Accent 3"/>
+    <w:lsdException w:name="Dark List Accent 3"/>
+    <w:lsdException w:name="Colorful Shading Accent 3"/>
+    <w:lsdException w:name="Colorful List Accent 3"/>
+    <w:lsdException w:name="Colorful Grid Accent 3"/>
+    <w:lsdException w:name="Light Shading Accent 4"/>
+    <w:lsdException w:name="Light List Accent 4"/>
+    <w:lsdException w:name="Light Grid Accent 4"/>
+    <w:lsdException w:name="Medium Shading 1 Accent 4"/>
+    <w:lsdException w:name="Medium Shading 2 Accent 4"/>
+    <w:lsdException w:name="Medium List 1 Accent 4"/>
+    <w:lsdException w:name="Medium List 2 Accent 4"/>
+    <w:lsdException w:name="Medium Grid 1 Accent 4"/>
+    <w:lsdException w:name="Medium Grid 2 Accent 4"/>
+    <w:lsdException w:name="Medium Grid 3 Accent 4"/>
+    <w:lsdException w:name="Dark List Accent 4"/>
+    <w:lsdException w:name="Colorful Shading Accent 4"/>
+    <w:lsdException w:name="Colorful List Accent 4"/>
+    <w:lsdException w:name="Colorful Grid Accent 4"/>
+    <w:lsdException w:name="Light Shading Accent 5"/>
+    <w:lsdException w:name="Light List Accent 5"/>
+    <w:lsdException w:name="Light Grid Accent 5"/>
+    <w:lsdException w:name="Medium Shading 1 Accent 5"/>
+    <w:lsdException w:name="Medium Shading 2 Accent 5"/>
+    <w:lsdException w:name="Medium List 1 Accent 5"/>
+    <w:lsdException w:name="Medium List 2 Accent 5"/>
+    <w:lsdException w:name="Medium Grid 1 Accent 5"/>
+    <w:lsdException w:name="Medium Grid 2 Accent 5"/>
+    <w:lsdException w:name="Medium Grid 3 Accent 5"/>
+    <w:lsdException w:name="Dark List Accent 5"/>
+    <w:lsdException w:name="Colorful Shading Accent 5"/>
+    <w:lsdException w:name="Colorful List Accent 5"/>
+    <w:lsdException w:name="Colorful Grid Accent 5"/>
+    <w:lsdException w:name="Light Shading Accent 6"/>
+    <w:lsdException w:name="Light List Accent 6"/>
+    <w:lsdException w:name="Light Grid Accent 6"/>
+    <w:lsdException w:name="Medium Shading 1 Accent 6"/>
+    <w:lsdException w:name="Medium Shading 2 Accent 6"/>
+    <w:lsdException w:name="Medium List 1 Accent 6"/>
+    <w:lsdException w:name="Medium List 2 Accent 6"/>
+    <w:lsdException w:name="Medium Grid 1 Accent 6"/>
+    <w:lsdException w:name="Medium Grid 2 Accent 6"/>
+    <w:lsdException w:name="Medium Grid 3 Accent 6"/>
+    <w:lsdException w:name="Dark List Accent 6"/>
+    <w:lsdException w:name="Colorful Shading Accent 6"/>
+    <w:lsdException w:name="Colorful List Accent 6"/>
+    <w:lsdException w:name="Colorful Grid Accent 6"/>
+    <w:lsdException w:name="Grid Table 4" w:uiPriority="49"/>
+    <w:lsdException w:name="Grid Table 5 Dark" w:uiPriority="50"/>
+    <w:lsdException w:name="Grid Table 6 Colorful" w:uiPriority="51"/>
+    <w:lsdException w:name="Grid Table 7 Colorful" w:uiPriority="52"/>
+    <w:lsdException w:name="Grid Table 1 Light Accent 1" w:uiPriority="46"/>
+    <w:lsdException w:name="Grid Table 2 Accent 1" w:uiPriority="47"/>
+    <w:lsdException w:name="Grid Table 3 Accent 1" w:uiPriority="48"/>
+    <w:lsdException w:name="Grid Table 4 Accent 1" w:uiPriority="49"/>
+    <w:lsdException w:name="Grid Table 5 Dark Accent 1" w:uiPriority="50"/>
+    <w:lsdException w:name="Grid Table 6 Colorful Accent 1" w:uiPriority="51"/>
+    <w:lsdException w:name="Grid Table 7 Colorful Accent 1" w:uiPriority="52"/>
+    <w:lsdException w:name="Grid Table 1 Light Accent 2" w:uiPriority="46"/>
+    <w:lsdException w:name="Grid Table 2 Accent 2" w:uiPriority="47"/>
+    <w:lsdException w:name="Grid Table 3 Accent 2" w:uiPriority="48"/>
+    <w:lsdException w:name="Grid Table 4 Accent 2" w:uiPriority="49"/>
+    <w:lsdException w:name="Grid Table 5 Dark Accent 2" w:uiPriority="50"/>
+    <w:lsdException w:name="Grid Table 6 Colorful Accent 2" w:uiPriority="51"/>
+    <w:lsdException w:name="Grid Table 7 Colorful Accent 2" w:uiPriority="52"/>
+    <w:lsdException w:name="Grid Table 1 Light Accent 3" w:uiPriority="46"/>
+    <w:lsdException w:name="Grid Table 2 Accent 3" w:uiPriority="47"/>
+    <w:lsdException w:name="Grid Table 3 Accent 3" w:uiPriority="48"/>
+    <w:lsdException w:name="Grid Table 4 Accent 3" w:uiPriority="49"/>
+    <w:lsdException w:name="Grid Table 5 Dark Accent 3" w:uiPriority="50"/>
+    <w:lsdException w:name="Grid Table 6 Colorful Accent 3" w:uiPriority="51"/>
+    <w:lsdException w:name="Grid Table 7 Colorful Accent 3" w:uiPriority="52"/>
+    <w:lsdException w:name="Grid Table 1 Light Accent 4" w:uiPriority="46"/>
+    <w:lsdException w:name="Grid Table 2 Accent 4" w:uiPriority="47"/>
+    <w:lsdException w:name="Grid Table 3 Accent 4" w:uiPriority="48"/>
+    <w:lsdException w:name="Grid Table 4 Accent 4" w:uiPriority="49"/>
+    <w:lsdException w:name="Grid Table 5 Dark Accent 4" w:uiPriority="50"/>
+    <w:lsdException w:name="Grid Table 6 Colorful Accent 4" w:uiPriority="51"/>
+    <w:lsdException w:name="Grid Table 7 Colorful Accent 4" w:uiPriority="52"/>
+    <w:lsdException w:name="Grid Table 1 Light Accent 5" w:uiPriority="46"/>
+    <w:lsdException w:name="Grid Table 2 Accent 5" w:uiPriority="47"/>
+    <w:lsdException w:name="Grid Table 3 Accent 5" w:uiPriority="48"/>
+    <w:lsdException w:name="Grid Table 4 Accent 5" w:uiPriority="49"/>
+    <w:lsdException w:name="Grid Table 5 Dark Accent 5" w:uiPriority="50"/>
+    <w:lsdException w:name="Grid Table 6 Colorful Accent 5" w:uiPriority="51"/>
+    <w:lsdException w:name="Grid Table 7 Colorful Accent 5" w:uiPriority="52"/>
+    <w:lsdException w:name="Grid Table 1 Light Accent 6" w:uiPriority="46"/>
+    <w:lsdException w:name="Grid Table 2 Accent 6" w:uiPriority="47"/>
+    <w:lsdException w:name="Grid Table 3 Accent 6" w:uiPriority="48"/>
+    <w:lsdException w:name="Grid Table 4 Accent 6" w:uiPriority="49"/>
+    <w:lsdException w:name="Grid Table 5 Dark Accent 6" w:uiPriority="50"/>
+    <w:lsdException w:name="Grid Table 6 Colorful Accent 6" w:uiPriority="51"/>
+    <w:lsdException w:name="Grid Table 7 Colorful Accent 6" w:uiPriority="52"/>
+    <w:lsdException w:name="List Table 1 Light" w:uiPriority="46"/>
+    <w:lsdException w:name="List Table 2" w:uiPriority="47"/>
+    <w:lsdException w:name="List Table 3" w:uiPriority="48"/>
+    <w:lsdException w:name="List Table 4" w:uiPriority="49"/>
+    <w:lsdException w:name="List Table 5 Dark" w:uiPriority="50"/>
+    <w:lsdException w:name="List Table 6 Colorful" w:uiPriority="51"/>
+    <w:lsdException w:name="List Table 7 Colorful" w:uiPriority="52"/>
+    <w:lsdException w:name="List Table 1 Light Accent 1" w:uiPriority="46"/>
+    <w:lsdException w:name="List Table 2 Accent 1" w:uiPriority="47"/>
+    <w:lsdException w:name="List Table 3 Accent 1" w:uiPriority="48"/>
+    <w:lsdException w:name="List Table 4 Accent 1" w:uiPriority="49"/>
+    <w:lsdException w:name="List Table 5 Dark Accent 1" w:uiPriority="50"/>
+    <w:lsdException w:name="List Table 6 Colorful Accent 1" w:uiPriority="51"/>
+    <w:lsdException w:name="List Table 7 Colorful Accent 1" w:uiPriority="52"/>
+    <w:lsdException w:name="List Table 1 Light Accent 2" w:uiPriority="46"/>
+    <w:lsdException w:name="List Table 2 Accent 2" w:uiPriority="47"/>
+    <w:lsdException w:name="List Table 3 Accent 2" w:uiPriority="48"/>
+    <w:lsdException w:name="List Table 4 Accent 2" w:uiPriority="49"/>
+    <w:lsdException w:name="List Table 5 Dark Accent 2" w:uiPriority="50"/>
+    <w:lsdException w:name="List Table 6 Colorful Accent 2" w:uiPriority="51"/>
+    <w:lsdException w:name="List Table 7 Colorful Accent 2" w:uiPriority="52"/>
+    <w:lsdException w:name="List Table 1 Light Accent 3" w:uiPriority="46"/>
+    <w:lsdException w:name="List Table 2 Accent 3" w:uiPriority="47"/>
+    <w:lsdException w:name="List Table 3 Accent 3" w:uiPriority="48"/>
+    <w:lsdException w:name="List Table 4 Accent 3" w:uiPriority="49"/>
+    <w:lsdException w:name="List Table 5 Dark Accent 3" w:uiPriority="50"/>
+    <w:lsdException w:name="List Table 6 Colorful Accent 3" w:uiPriority="51"/>
+    <w:lsdException w:name="List Table 7 Colorful Accent 3" w:uiPriority="52"/>
+    <w:lsdException w:name="List Table 1 Light Accent 4" w:uiPriority="46"/>
+    <w:lsdException w:name="List Table 2 Accent 4" w:uiPriority="47"/>
+    <w:lsdException w:name="List Table 3 Accent 4" w:uiPriority="48"/>
+    <w:lsdException w:name="List Table 4 Accent 4" w:uiPriority="49"/>
+    <w:lsdException w:name="List Table 5 Dark Accent 4" w:uiPriority="50"/>
+    <w:lsdException w:name="List Table 6 Colorful Accent 4" w:uiPriority="51"/>
+    <w:lsdException w:name="List Table 7 Colorful Accent 4" w:uiPriority="52"/>
+    <w:lsdException w:name="List Table 1 Light Accent 5" w:uiPriority="46"/>
+    <w:lsdException w:name="List Table 2 Accent 5" w:uiPriority="47"/>
+    <w:lsdException w:name="List Table 3 Accent 5" w:uiPriority="48"/>
+    <w:lsdException w:name="List Table 4 Accent 5" w:uiPriority="49"/>
+    <w:lsdException w:name="List Table 5 Dark Accent 5" w:uiPriority="50"/>
+    <w:lsdException w:name="List Table 6 Colorful Accent 5" w:uiPriority="51"/>
+    <w:lsdException w:name="List Table 7 Colorful Accent 5" w:uiPriority="52"/>
+    <w:lsdException w:name="List Table 1 Light Accent 6" w:uiPriority="46"/>
+    <w:lsdException w:name="List Table 2 Accent 6" w:uiPriority="47"/>
+    <w:lsdException w:name="List Table 3 Accent 6" w:uiPriority="48"/>
+    <w:lsdException w:name="List Table 4 Accent 6" w:uiPriority="49"/>
+    <w:lsdException w:name="List Table 5 Dark Accent 6" w:uiPriority="50"/>
+    <w:lsdException w:name="List Table 6 Colorful Accent 6" w:uiPriority="51"/>
+    <w:lsdException w:name="List Table 7 Colorful Accent 6" w:uiPriority="52"/>
+    <w:lsdException w:name="Mention" w:semiHidden="1" w:uiPriority="99" w:unhideWhenUsed="1"/>
+    <w:lsdException w:name="Smart Hyperlink" w:semiHidden="1" w:uiPriority="99" w:unhideWhenUsed="1"/>
+    <w:lsdException w:name="Hashtag" w:semiHidden="1" w:uiPriority="99" w:unhideWhenUsed="1"/>
+    <w:lsdException w:name="Unresolved Mention" w:semiHidden="1" w:uiPriority="99" w:unhideWhenUsed="1"/>
+    <w:lsdException w:name="Smart Link" w:semiHidden="1" w:uiPriority="99" w:unhideWhenUsed="1"/>
+  </w:latentStyles>
+  <w:style w:type="paragraph" w:default="1" w:styleId="Normal">
     <w:name w:val="Normal"/>
     <w:qFormat/>
   </w:style>
-  <w:style w:styleId="BodyText" w:type="paragraph">
-    <w:name w:val="Body Text"/>
-    <w:basedOn w:val="Normal"/>
-    <w:link w:val="BodyTextChar"/>
-    <w:qFormat/>
-    <w:pPr>
-      <w:spacing w:after="180" w:before="180"/>
-    </w:pPr>
-  </w:style>
-  <w:style w:customStyle="1" w:styleId="FirstParagraph" w:type="paragraph">
-    <w:name w:val="First Paragraph"/>
-    <w:basedOn w:val="BodyText"/>
-    <w:next w:val="BodyText"/>
-    <w:qFormat/>
-  </w:style>
-  <w:style w:customStyle="1" w:styleId="Compact" w:type="paragraph">
-    <w:name w:val="Compact"/>
-    <w:basedOn w:val="BodyText"/>
-    <w:qFormat/>
-    <w:pPr>
-      <w:spacing w:after="36" w:before="36"/>
-    </w:pPr>
-  </w:style>
-  <w:style w:styleId="Title" w:type="paragraph">
-    <w:name w:val="Title"/>
-    <w:basedOn w:val="Normal"/>
-    <w:next w:val="BodyText"/>
-    <w:link w:val="TitleChar"/>
-    <w:uiPriority w:val="10"/>
-    <w:qFormat/>
-    <w:rsid w:val="00A10FD9"/>
-    <w:pPr>
-      <w:spacing w:after="80" w:line="240" w:lineRule="auto"/>
-      <w:contextualSpacing/>
-      <w:jc w:val="center"/>
-    </w:pPr>
-    <w:rPr>
-      <w:rFonts w:asciiTheme="majorHAnsi" w:cstheme="majorBidi" w:eastAsiaTheme="majorEastAsia" w:hAnsiTheme="majorHAnsi"/>
-      <w:spacing w:val="-10"/>
-      <w:kern w:val="28"/>
-      <w:sz w:val="56"/>
-      <w:szCs w:val="56"/>
-    </w:rPr>
-  </w:style>
-  <w:style w:customStyle="1" w:styleId="TitleChar" w:type="character">
-    <w:name w:val="Title Char"/>
-    <w:basedOn w:val="DefaultParagraphFont"/>
-    <w:link w:val="Title"/>
-    <w:uiPriority w:val="10"/>
-    <w:rsid w:val="00A10FD9"/>
-    <w:rPr>
-      <w:rFonts w:asciiTheme="majorHAnsi" w:cstheme="majorBidi" w:eastAsiaTheme="majorEastAsia" w:hAnsiTheme="majorHAnsi"/>
-      <w:spacing w:val="-10"/>
-      <w:kern w:val="28"/>
-      <w:sz w:val="56"/>
-      <w:szCs w:val="56"/>
-    </w:rPr>
-  </w:style>
-  <w:style w:styleId="Subtitle" w:type="paragraph">
-    <w:name w:val="Subtitle"/>
-    <w:basedOn w:val="Normal"/>
-    <w:next w:val="BodyText"/>
-    <w:link w:val="SubtitleChar"/>
-    <w:uiPriority w:val="11"/>
-    <w:qFormat/>
-    <w:rsid w:val="00A10FD9"/>
-    <w:pPr>
-      <w:numPr>
-        <w:ilvl w:val="1"/>
-      </w:numPr>
-    </w:pPr>
-    <w:rPr>
-      <w:rFonts w:cstheme="majorBidi" w:eastAsiaTheme="majorEastAsia"/>
-      <w:color w:themeColor="text1" w:themeTint="A6" w:val="595959"/>
-      <w:spacing w:val="15"/>
-      <w:sz w:val="28"/>
-      <w:szCs w:val="28"/>
-    </w:rPr>
-  </w:style>
-  <w:style w:customStyle="1" w:styleId="SubtitleChar" w:type="character">
-    <w:name w:val="Subtitle Char"/>
-    <w:basedOn w:val="DefaultParagraphFont"/>
-    <w:link w:val="Subtitle"/>
-    <w:uiPriority w:val="11"/>
-    <w:rsid w:val="00A10FD9"/>
-    <w:rPr>
-      <w:rFonts w:cstheme="majorBidi" w:eastAsiaTheme="majorEastAsia"/>
-      <w:color w:themeColor="text1" w:themeTint="A6" w:val="595959"/>
-      <w:spacing w:val="15"/>
-      <w:sz w:val="28"/>
-      <w:szCs w:val="28"/>
-    </w:rPr>
-  </w:style>
-  <w:style w:customStyle="1" w:styleId="Author" w:type="paragraph">
-    <w:name w:val="Author"/>
-    <w:next w:val="BodyText"/>
-    <w:qFormat/>
-    <w:pPr>
-      <w:keepNext/>
-      <w:keepLines/>
-      <w:jc w:val="center"/>
-    </w:pPr>
-  </w:style>
-  <w:style w:styleId="Date" w:type="paragraph">
-    <w:name w:val="Date"/>
-    <w:next w:val="BodyText"/>
-    <w:qFormat/>
-    <w:pPr>
-      <w:keepNext/>
-      <w:keepLines/>
-      <w:jc w:val="center"/>
-    </w:pPr>
-  </w:style>
-  <w:style w:customStyle="1" w:styleId="AbstractTitle" w:type="paragraph">
-    <w:name w:val="Abstract Title"/>
-    <w:basedOn w:val="Normal"/>
-    <w:next w:val="Abstract"/>
-    <w:qFormat/>
-    <w:pPr>
-      <w:keepNext/>
-      <w:keepLines/>
-      <w:spacing w:after="0" w:before="300"/>
-      <w:jc w:val="center"/>
-    </w:pPr>
-    <w:rPr>
-      <w:b/>
-      <w:color w:val="345A8A"/>
-      <w:sz w:val="20"/>
-      <w:szCs w:val="20"/>
-    </w:rPr>
-  </w:style>
-  <w:style w:customStyle="1" w:styleId="Abstract" w:type="paragraph">
-    <w:name w:val="Abstract"/>
-    <w:basedOn w:val="Normal"/>
-    <w:next w:val="BodyText"/>
-    <w:qFormat/>
-    <w:pPr>
-      <w:keepNext/>
-      <w:keepLines/>
-      <w:spacing w:after="300" w:before="100"/>
-    </w:pPr>
-    <w:rPr>
-      <w:sz w:val="20"/>
-      <w:szCs w:val="20"/>
-    </w:rPr>
-  </w:style>
-  <w:style w:styleId="Bibliography" w:type="paragraph">
-    <w:name w:val="Bibliography"/>
-    <w:basedOn w:val="Normal"/>
-    <w:next w:val="Bibliography"/>
-    <w:qFormat/>
-    <w:pPr/>
-    <w:rPr/>
-  </w:style>
-  <w:style w:styleId="Heading1" w:type="paragraph">
+  <w:style w:type="paragraph" w:styleId="Heading1">
     <w:name w:val="heading 1"/>
     <w:basedOn w:val="Normal"/>
     <w:next w:val="BodyText"/>
@@ -1187,17 +1453,17 @@
     <w:pPr>
       <w:keepNext/>
       <w:keepLines/>
-      <w:spacing w:after="80" w:before="360"/>
+      <w:spacing w:before="360" w:after="80"/>
       <w:outlineLvl w:val="0"/>
     </w:pPr>
     <w:rPr>
-      <w:rFonts w:asciiTheme="majorHAnsi" w:cstheme="majorBidi" w:eastAsiaTheme="majorEastAsia" w:hAnsiTheme="majorHAnsi"/>
-      <w:color w:themeColor="accent1" w:themeShade="BF" w:val="0F4761"/>
+      <w:rFonts w:asciiTheme="majorHAnsi" w:eastAsiaTheme="majorEastAsia" w:hAnsiTheme="majorHAnsi" w:cstheme="majorBidi"/>
+      <w:color w:val="0F4761" w:themeColor="accent1" w:themeShade="BF"/>
       <w:sz w:val="40"/>
       <w:szCs w:val="40"/>
     </w:rPr>
   </w:style>
-  <w:style w:styleId="Heading2" w:type="paragraph">
+  <w:style w:type="paragraph" w:styleId="Heading2">
     <w:name w:val="heading 2"/>
     <w:basedOn w:val="Normal"/>
     <w:next w:val="BodyText"/>
@@ -1210,17 +1476,17 @@
     <w:pPr>
       <w:keepNext/>
       <w:keepLines/>
-      <w:spacing w:after="80" w:before="160"/>
+      <w:spacing w:before="160" w:after="80"/>
       <w:outlineLvl w:val="1"/>
     </w:pPr>
     <w:rPr>
-      <w:rFonts w:asciiTheme="majorHAnsi" w:cstheme="majorBidi" w:eastAsiaTheme="majorEastAsia" w:hAnsiTheme="majorHAnsi"/>
-      <w:color w:themeColor="accent1" w:themeShade="BF" w:val="0F4761"/>
+      <w:rFonts w:asciiTheme="majorHAnsi" w:eastAsiaTheme="majorEastAsia" w:hAnsiTheme="majorHAnsi" w:cstheme="majorBidi"/>
+      <w:color w:val="0F4761" w:themeColor="accent1" w:themeShade="BF"/>
       <w:sz w:val="32"/>
       <w:szCs w:val="32"/>
     </w:rPr>
   </w:style>
-  <w:style w:styleId="Heading3" w:type="paragraph">
+  <w:style w:type="paragraph" w:styleId="Heading3">
     <w:name w:val="heading 3"/>
     <w:basedOn w:val="Normal"/>
     <w:next w:val="BodyText"/>
@@ -1233,17 +1499,17 @@
     <w:pPr>
       <w:keepNext/>
       <w:keepLines/>
-      <w:spacing w:after="80" w:before="160"/>
+      <w:spacing w:before="160" w:after="80"/>
       <w:outlineLvl w:val="2"/>
     </w:pPr>
     <w:rPr>
-      <w:rFonts w:cstheme="majorBidi" w:eastAsiaTheme="majorEastAsia"/>
-      <w:color w:themeColor="accent1" w:themeShade="BF" w:val="0F4761"/>
+      <w:rFonts w:eastAsiaTheme="majorEastAsia" w:cstheme="majorBidi"/>
+      <w:color w:val="0F4761" w:themeColor="accent1" w:themeShade="BF"/>
       <w:sz w:val="28"/>
       <w:szCs w:val="28"/>
     </w:rPr>
   </w:style>
-  <w:style w:styleId="Heading4" w:type="paragraph">
+  <w:style w:type="paragraph" w:styleId="Heading4">
     <w:name w:val="heading 4"/>
     <w:basedOn w:val="Normal"/>
     <w:next w:val="BodyText"/>
@@ -1256,17 +1522,17 @@
     <w:pPr>
       <w:keepNext/>
       <w:keepLines/>
-      <w:spacing w:after="40" w:before="80"/>
+      <w:spacing w:before="80" w:after="40"/>
       <w:outlineLvl w:val="3"/>
     </w:pPr>
     <w:rPr>
-      <w:rFonts w:cstheme="majorBidi" w:eastAsiaTheme="majorEastAsia"/>
+      <w:rFonts w:eastAsiaTheme="majorEastAsia" w:cstheme="majorBidi"/>
       <w:i/>
       <w:iCs/>
-      <w:color w:themeColor="accent1" w:themeShade="BF" w:val="0F4761"/>
-    </w:rPr>
-  </w:style>
-  <w:style w:styleId="Heading5" w:type="paragraph">
+      <w:color w:val="0F4761" w:themeColor="accent1" w:themeShade="BF"/>
+    </w:rPr>
+  </w:style>
+  <w:style w:type="paragraph" w:styleId="Heading5">
     <w:name w:val="heading 5"/>
     <w:basedOn w:val="Normal"/>
     <w:next w:val="BodyText"/>
@@ -1279,15 +1545,15 @@
     <w:pPr>
       <w:keepNext/>
       <w:keepLines/>
-      <w:spacing w:after="40" w:before="80"/>
+      <w:spacing w:before="80" w:after="40"/>
       <w:outlineLvl w:val="4"/>
     </w:pPr>
     <w:rPr>
-      <w:rFonts w:cstheme="majorBidi" w:eastAsiaTheme="majorEastAsia"/>
-      <w:color w:themeColor="accent1" w:themeShade="BF" w:val="0F4761"/>
-    </w:rPr>
-  </w:style>
-  <w:style w:styleId="Heading6" w:type="paragraph">
+      <w:rFonts w:eastAsiaTheme="majorEastAsia" w:cstheme="majorBidi"/>
+      <w:color w:val="0F4761" w:themeColor="accent1" w:themeShade="BF"/>
+    </w:rPr>
+  </w:style>
+  <w:style w:type="paragraph" w:styleId="Heading6">
     <w:name w:val="heading 6"/>
     <w:basedOn w:val="Normal"/>
     <w:next w:val="BodyText"/>
@@ -1300,17 +1566,17 @@
     <w:pPr>
       <w:keepNext/>
       <w:keepLines/>
-      <w:spacing w:after="0" w:before="40"/>
+      <w:spacing w:before="40" w:after="0"/>
       <w:outlineLvl w:val="5"/>
     </w:pPr>
     <w:rPr>
-      <w:rFonts w:cstheme="majorBidi" w:eastAsiaTheme="majorEastAsia"/>
+      <w:rFonts w:eastAsiaTheme="majorEastAsia" w:cstheme="majorBidi"/>
       <w:i/>
       <w:iCs/>
-      <w:color w:themeColor="text1" w:themeTint="A6" w:val="595959"/>
-    </w:rPr>
-  </w:style>
-  <w:style w:styleId="Heading7" w:type="paragraph">
+      <w:color w:val="595959" w:themeColor="text1" w:themeTint="A6"/>
+    </w:rPr>
+  </w:style>
+  <w:style w:type="paragraph" w:styleId="Heading7">
     <w:name w:val="heading 7"/>
     <w:basedOn w:val="Normal"/>
     <w:next w:val="BodyText"/>
@@ -1323,15 +1589,15 @@
     <w:pPr>
       <w:keepNext/>
       <w:keepLines/>
-      <w:spacing w:after="0" w:before="40"/>
+      <w:spacing w:before="40" w:after="0"/>
       <w:outlineLvl w:val="6"/>
     </w:pPr>
     <w:rPr>
-      <w:rFonts w:cstheme="majorBidi" w:eastAsiaTheme="majorEastAsia"/>
-      <w:color w:themeColor="text1" w:themeTint="A6" w:val="595959"/>
-    </w:rPr>
-  </w:style>
-  <w:style w:styleId="Heading8" w:type="paragraph">
+      <w:rFonts w:eastAsiaTheme="majorEastAsia" w:cstheme="majorBidi"/>
+      <w:color w:val="595959" w:themeColor="text1" w:themeTint="A6"/>
+    </w:rPr>
+  </w:style>
+  <w:style w:type="paragraph" w:styleId="Heading8">
     <w:name w:val="heading 8"/>
     <w:basedOn w:val="Normal"/>
     <w:next w:val="BodyText"/>
@@ -1348,13 +1614,13 @@
       <w:outlineLvl w:val="7"/>
     </w:pPr>
     <w:rPr>
-      <w:rFonts w:cstheme="majorBidi" w:eastAsiaTheme="majorEastAsia"/>
+      <w:rFonts w:eastAsiaTheme="majorEastAsia" w:cstheme="majorBidi"/>
       <w:i/>
       <w:iCs/>
-      <w:color w:themeColor="text1" w:themeTint="D8" w:val="272727"/>
-    </w:rPr>
-  </w:style>
-  <w:style w:styleId="Heading9" w:type="paragraph">
+      <w:color w:val="272727" w:themeColor="text1" w:themeTint="D8"/>
+    </w:rPr>
+  </w:style>
+  <w:style w:type="paragraph" w:styleId="Heading9">
     <w:name w:val="heading 9"/>
     <w:basedOn w:val="Normal"/>
     <w:next w:val="BodyText"/>
@@ -1371,24 +1637,201 @@
       <w:outlineLvl w:val="8"/>
     </w:pPr>
     <w:rPr>
-      <w:rFonts w:cstheme="majorBidi" w:eastAsiaTheme="majorEastAsia"/>
-      <w:color w:themeColor="text1" w:themeTint="D8" w:val="272727"/>
-    </w:rPr>
-  </w:style>
-  <w:style w:customStyle="1" w:styleId="Heading1Char" w:type="character">
+      <w:rFonts w:eastAsiaTheme="majorEastAsia" w:cstheme="majorBidi"/>
+      <w:color w:val="272727" w:themeColor="text1" w:themeTint="D8"/>
+    </w:rPr>
+  </w:style>
+  <w:style w:type="character" w:default="1" w:styleId="DefaultParagraphFont">
+    <w:name w:val="Default Paragraph Font"/>
+    <w:uiPriority w:val="1"/>
+    <w:semiHidden/>
+    <w:unhideWhenUsed/>
+  </w:style>
+  <w:style w:type="table" w:default="1" w:styleId="TableNormal">
+    <w:name w:val="Normal Table"/>
+    <w:uiPriority w:val="99"/>
+    <w:semiHidden/>
+    <w:unhideWhenUsed/>
+    <w:tblPr>
+      <w:tblInd w:w="0" w:type="dxa"/>
+      <w:tblCellMar>
+        <w:top w:w="0" w:type="dxa"/>
+        <w:left w:w="108" w:type="dxa"/>
+        <w:bottom w:w="0" w:type="dxa"/>
+        <w:right w:w="108" w:type="dxa"/>
+      </w:tblCellMar>
+    </w:tblPr>
+  </w:style>
+  <w:style w:type="numbering" w:default="1" w:styleId="NoList">
+    <w:name w:val="No List"/>
+    <w:uiPriority w:val="99"/>
+    <w:semiHidden/>
+    <w:unhideWhenUsed/>
+  </w:style>
+  <w:style w:type="paragraph" w:styleId="BodyText">
+    <w:name w:val="Body Text"/>
+    <w:basedOn w:val="Normal"/>
+    <w:qFormat/>
+    <w:pPr>
+      <w:spacing w:before="180" w:after="180"/>
+    </w:pPr>
+  </w:style>
+  <w:style w:type="paragraph" w:customStyle="1" w:styleId="FirstParagraph">
+    <w:name w:val="First Paragraph"/>
+    <w:basedOn w:val="BodyText"/>
+    <w:next w:val="BodyText"/>
+    <w:qFormat/>
+  </w:style>
+  <w:style w:type="paragraph" w:customStyle="1" w:styleId="Compact">
+    <w:name w:val="Compact"/>
+    <w:basedOn w:val="BodyText"/>
+    <w:qFormat/>
+    <w:pPr>
+      <w:spacing w:before="36" w:after="36"/>
+    </w:pPr>
+  </w:style>
+  <w:style w:type="paragraph" w:styleId="Title">
+    <w:name w:val="Title"/>
+    <w:basedOn w:val="Normal"/>
+    <w:next w:val="BodyText"/>
+    <w:link w:val="TitleChar"/>
+    <w:uiPriority w:val="10"/>
+    <w:qFormat/>
+    <w:rsid w:val="00A10FD9"/>
+    <w:pPr>
+      <w:spacing w:after="80"/>
+      <w:contextualSpacing/>
+      <w:jc w:val="center"/>
+    </w:pPr>
+    <w:rPr>
+      <w:rFonts w:asciiTheme="majorHAnsi" w:eastAsiaTheme="majorEastAsia" w:hAnsiTheme="majorHAnsi" w:cstheme="majorBidi"/>
+      <w:spacing w:val="-10"/>
+      <w:kern w:val="28"/>
+      <w:sz w:val="56"/>
+      <w:szCs w:val="56"/>
+    </w:rPr>
+  </w:style>
+  <w:style w:type="character" w:customStyle="1" w:styleId="TitleChar">
+    <w:name w:val="Title Char"/>
+    <w:basedOn w:val="DefaultParagraphFont"/>
+    <w:link w:val="Title"/>
+    <w:uiPriority w:val="10"/>
+    <w:rsid w:val="00A10FD9"/>
+    <w:rPr>
+      <w:rFonts w:asciiTheme="majorHAnsi" w:eastAsiaTheme="majorEastAsia" w:hAnsiTheme="majorHAnsi" w:cstheme="majorBidi"/>
+      <w:spacing w:val="-10"/>
+      <w:kern w:val="28"/>
+      <w:sz w:val="56"/>
+      <w:szCs w:val="56"/>
+    </w:rPr>
+  </w:style>
+  <w:style w:type="paragraph" w:styleId="Subtitle">
+    <w:name w:val="Subtitle"/>
+    <w:basedOn w:val="Normal"/>
+    <w:next w:val="BodyText"/>
+    <w:link w:val="SubtitleChar"/>
+    <w:uiPriority w:val="11"/>
+    <w:qFormat/>
+    <w:rsid w:val="00A10FD9"/>
+    <w:pPr>
+      <w:numPr>
+        <w:ilvl w:val="1"/>
+      </w:numPr>
+    </w:pPr>
+    <w:rPr>
+      <w:rFonts w:eastAsiaTheme="majorEastAsia" w:cstheme="majorBidi"/>
+      <w:color w:val="595959" w:themeColor="text1" w:themeTint="A6"/>
+      <w:spacing w:val="15"/>
+      <w:sz w:val="28"/>
+      <w:szCs w:val="28"/>
+    </w:rPr>
+  </w:style>
+  <w:style w:type="character" w:customStyle="1" w:styleId="SubtitleChar">
+    <w:name w:val="Subtitle Char"/>
+    <w:basedOn w:val="DefaultParagraphFont"/>
+    <w:link w:val="Subtitle"/>
+    <w:uiPriority w:val="11"/>
+    <w:rsid w:val="00A10FD9"/>
+    <w:rPr>
+      <w:rFonts w:eastAsiaTheme="majorEastAsia" w:cstheme="majorBidi"/>
+      <w:color w:val="595959" w:themeColor="text1" w:themeTint="A6"/>
+      <w:spacing w:val="15"/>
+      <w:sz w:val="28"/>
+      <w:szCs w:val="28"/>
+    </w:rPr>
+  </w:style>
+  <w:style w:type="paragraph" w:customStyle="1" w:styleId="Author">
+    <w:name w:val="Author"/>
+    <w:next w:val="BodyText"/>
+    <w:qFormat/>
+    <w:pPr>
+      <w:keepNext/>
+      <w:keepLines/>
+      <w:jc w:val="center"/>
+    </w:pPr>
+  </w:style>
+  <w:style w:type="paragraph" w:styleId="Date">
+    <w:name w:val="Date"/>
+    <w:next w:val="BodyText"/>
+    <w:qFormat/>
+    <w:pPr>
+      <w:keepNext/>
+      <w:keepLines/>
+      <w:jc w:val="center"/>
+    </w:pPr>
+  </w:style>
+  <w:style w:type="paragraph" w:customStyle="1" w:styleId="AbstractTitle">
+    <w:name w:val="Abstract Title"/>
+    <w:basedOn w:val="Normal"/>
+    <w:next w:val="Abstract"/>
+    <w:qFormat/>
+    <w:pPr>
+      <w:keepNext/>
+      <w:keepLines/>
+      <w:spacing w:before="300" w:after="0"/>
+      <w:jc w:val="center"/>
+    </w:pPr>
+    <w:rPr>
+      <w:b/>
+      <w:color w:val="345A8A"/>
+      <w:sz w:val="20"/>
+      <w:szCs w:val="20"/>
+    </w:rPr>
+  </w:style>
+  <w:style w:type="paragraph" w:customStyle="1" w:styleId="Abstract">
+    <w:name w:val="Abstract"/>
+    <w:basedOn w:val="Normal"/>
+    <w:next w:val="BodyText"/>
+    <w:qFormat/>
+    <w:pPr>
+      <w:keepNext/>
+      <w:keepLines/>
+      <w:spacing w:before="100" w:after="300"/>
+    </w:pPr>
+    <w:rPr>
+      <w:sz w:val="20"/>
+      <w:szCs w:val="20"/>
+    </w:rPr>
+  </w:style>
+  <w:style w:type="paragraph" w:styleId="Bibliography">
+    <w:name w:val="Bibliography"/>
+    <w:basedOn w:val="Normal"/>
+    <w:qFormat/>
+  </w:style>
+  <w:style w:type="character" w:customStyle="1" w:styleId="Heading1Char">
     <w:name w:val="Heading 1 Char"/>
     <w:basedOn w:val="DefaultParagraphFont"/>
     <w:link w:val="Heading1"/>
     <w:uiPriority w:val="9"/>
     <w:rsid w:val="00A10FD9"/>
     <w:rPr>
-      <w:rFonts w:asciiTheme="majorHAnsi" w:cstheme="majorBidi" w:eastAsiaTheme="majorEastAsia" w:hAnsiTheme="majorHAnsi"/>
-      <w:color w:themeColor="accent1" w:themeShade="BF" w:val="0F4761"/>
+      <w:rFonts w:asciiTheme="majorHAnsi" w:eastAsiaTheme="majorEastAsia" w:hAnsiTheme="majorHAnsi" w:cstheme="majorBidi"/>
+      <w:color w:val="0F4761" w:themeColor="accent1" w:themeShade="BF"/>
       <w:sz w:val="40"/>
       <w:szCs w:val="40"/>
     </w:rPr>
   </w:style>
-  <w:style w:customStyle="1" w:styleId="Heading2Char" w:type="character">
+  <w:style w:type="character" w:customStyle="1" w:styleId="Heading2Char">
     <w:name w:val="Heading 2 Char"/>
     <w:basedOn w:val="DefaultParagraphFont"/>
     <w:link w:val="Heading2"/>
@@ -1396,13 +1839,13 @@
     <w:semiHidden/>
     <w:rsid w:val="00A10FD9"/>
     <w:rPr>
-      <w:rFonts w:asciiTheme="majorHAnsi" w:cstheme="majorBidi" w:eastAsiaTheme="majorEastAsia" w:hAnsiTheme="majorHAnsi"/>
-      <w:color w:themeColor="accent1" w:themeShade="BF" w:val="0F4761"/>
+      <w:rFonts w:asciiTheme="majorHAnsi" w:eastAsiaTheme="majorEastAsia" w:hAnsiTheme="majorHAnsi" w:cstheme="majorBidi"/>
+      <w:color w:val="0F4761" w:themeColor="accent1" w:themeShade="BF"/>
       <w:sz w:val="32"/>
       <w:szCs w:val="32"/>
     </w:rPr>
   </w:style>
-  <w:style w:customStyle="1" w:styleId="Heading3Char" w:type="character">
+  <w:style w:type="character" w:customStyle="1" w:styleId="Heading3Char">
     <w:name w:val="Heading 3 Char"/>
     <w:basedOn w:val="DefaultParagraphFont"/>
     <w:link w:val="Heading3"/>
@@ -1410,13 +1853,13 @@
     <w:semiHidden/>
     <w:rsid w:val="00A10FD9"/>
     <w:rPr>
-      <w:rFonts w:cstheme="majorBidi" w:eastAsiaTheme="majorEastAsia"/>
-      <w:color w:themeColor="accent1" w:themeShade="BF" w:val="0F4761"/>
+      <w:rFonts w:eastAsiaTheme="majorEastAsia" w:cstheme="majorBidi"/>
+      <w:color w:val="0F4761" w:themeColor="accent1" w:themeShade="BF"/>
       <w:sz w:val="28"/>
       <w:szCs w:val="28"/>
     </w:rPr>
   </w:style>
-  <w:style w:customStyle="1" w:styleId="Heading4Char" w:type="character">
+  <w:style w:type="character" w:customStyle="1" w:styleId="Heading4Char">
     <w:name w:val="Heading 4 Char"/>
     <w:basedOn w:val="DefaultParagraphFont"/>
     <w:link w:val="Heading4"/>
@@ -1424,13 +1867,13 @@
     <w:semiHidden/>
     <w:rsid w:val="00A10FD9"/>
     <w:rPr>
-      <w:rFonts w:cstheme="majorBidi" w:eastAsiaTheme="majorEastAsia"/>
+      <w:rFonts w:eastAsiaTheme="majorEastAsia" w:cstheme="majorBidi"/>
       <w:i/>
       <w:iCs/>
-      <w:color w:themeColor="accent1" w:themeShade="BF" w:val="0F4761"/>
-    </w:rPr>
-  </w:style>
-  <w:style w:customStyle="1" w:styleId="Heading5Char" w:type="character">
+      <w:color w:val="0F4761" w:themeColor="accent1" w:themeShade="BF"/>
+    </w:rPr>
+  </w:style>
+  <w:style w:type="character" w:customStyle="1" w:styleId="Heading5Char">
     <w:name w:val="Heading 5 Char"/>
     <w:basedOn w:val="DefaultParagraphFont"/>
     <w:link w:val="Heading5"/>
@@ -1438,11 +1881,11 @@
     <w:semiHidden/>
     <w:rsid w:val="00A10FD9"/>
     <w:rPr>
-      <w:rFonts w:cstheme="majorBidi" w:eastAsiaTheme="majorEastAsia"/>
-      <w:color w:themeColor="accent1" w:themeShade="BF" w:val="0F4761"/>
-    </w:rPr>
-  </w:style>
-  <w:style w:customStyle="1" w:styleId="Heading6Char" w:type="character">
+      <w:rFonts w:eastAsiaTheme="majorEastAsia" w:cstheme="majorBidi"/>
+      <w:color w:val="0F4761" w:themeColor="accent1" w:themeShade="BF"/>
+    </w:rPr>
+  </w:style>
+  <w:style w:type="character" w:customStyle="1" w:styleId="Heading6Char">
     <w:name w:val="Heading 6 Char"/>
     <w:basedOn w:val="DefaultParagraphFont"/>
     <w:link w:val="Heading6"/>
@@ -1450,13 +1893,13 @@
     <w:semiHidden/>
     <w:rsid w:val="00A10FD9"/>
     <w:rPr>
-      <w:rFonts w:cstheme="majorBidi" w:eastAsiaTheme="majorEastAsia"/>
+      <w:rFonts w:eastAsiaTheme="majorEastAsia" w:cstheme="majorBidi"/>
       <w:i/>
       <w:iCs/>
-      <w:color w:themeColor="text1" w:themeTint="A6" w:val="595959"/>
-    </w:rPr>
-  </w:style>
-  <w:style w:customStyle="1" w:styleId="Heading7Char" w:type="character">
+      <w:color w:val="595959" w:themeColor="text1" w:themeTint="A6"/>
+    </w:rPr>
+  </w:style>
+  <w:style w:type="character" w:customStyle="1" w:styleId="Heading7Char">
     <w:name w:val="Heading 7 Char"/>
     <w:basedOn w:val="DefaultParagraphFont"/>
     <w:link w:val="Heading7"/>
@@ -1464,11 +1907,11 @@
     <w:semiHidden/>
     <w:rsid w:val="00A10FD9"/>
     <w:rPr>
-      <w:rFonts w:cstheme="majorBidi" w:eastAsiaTheme="majorEastAsia"/>
-      <w:color w:themeColor="text1" w:themeTint="A6" w:val="595959"/>
-    </w:rPr>
-  </w:style>
-  <w:style w:customStyle="1" w:styleId="Heading8Char" w:type="character">
+      <w:rFonts w:eastAsiaTheme="majorEastAsia" w:cstheme="majorBidi"/>
+      <w:color w:val="595959" w:themeColor="text1" w:themeTint="A6"/>
+    </w:rPr>
+  </w:style>
+  <w:style w:type="character" w:customStyle="1" w:styleId="Heading8Char">
     <w:name w:val="Heading 8 Char"/>
     <w:basedOn w:val="DefaultParagraphFont"/>
     <w:link w:val="Heading8"/>
@@ -1476,13 +1919,13 @@
     <w:semiHidden/>
     <w:rsid w:val="00A10FD9"/>
     <w:rPr>
-      <w:rFonts w:cstheme="majorBidi" w:eastAsiaTheme="majorEastAsia"/>
+      <w:rFonts w:eastAsiaTheme="majorEastAsia" w:cstheme="majorBidi"/>
       <w:i/>
       <w:iCs/>
-      <w:color w:themeColor="text1" w:themeTint="D8" w:val="272727"/>
-    </w:rPr>
-  </w:style>
-  <w:style w:customStyle="1" w:styleId="Heading9Char" w:type="character">
+      <w:color w:val="272727" w:themeColor="text1" w:themeTint="D8"/>
+    </w:rPr>
+  </w:style>
+  <w:style w:type="character" w:customStyle="1" w:styleId="Heading9Char">
     <w:name w:val="Heading 9 Char"/>
     <w:basedOn w:val="DefaultParagraphFont"/>
     <w:link w:val="Heading9"/>
@@ -1490,11 +1933,11 @@
     <w:semiHidden/>
     <w:rsid w:val="00A10FD9"/>
     <w:rPr>
-      <w:rFonts w:cstheme="majorBidi" w:eastAsiaTheme="majorEastAsia"/>
-      <w:color w:themeColor="text1" w:themeTint="D8" w:val="272727"/>
-    </w:rPr>
-  </w:style>
-  <w:style w:styleId="BlockText" w:type="paragraph">
+      <w:rFonts w:eastAsiaTheme="majorEastAsia" w:cstheme="majorBidi"/>
+      <w:color w:val="272727" w:themeColor="text1" w:themeTint="D8"/>
+    </w:rPr>
+  </w:style>
+  <w:style w:type="paragraph" w:styleId="BlockText">
     <w:name w:val="Block Text"/>
     <w:basedOn w:val="BodyText"/>
     <w:next w:val="BodyText"/>
@@ -1502,19 +1945,18 @@
     <w:unhideWhenUsed/>
     <w:qFormat/>
     <w:pPr>
-      <w:spacing w:after="100" w:before="100"/>
-      <w:ind w:firstLine="0" w:left="480" w:right="480"/>
+      <w:spacing w:before="100" w:after="100"/>
+      <w:ind w:left="480" w:right="480"/>
     </w:pPr>
   </w:style>
-  <w:style w:styleId="FootnoteText" w:type="paragraph">
-    <w:name w:val="Footnote Text"/>
+  <w:style w:type="paragraph" w:styleId="FootnoteText">
+    <w:name w:val="footnote text"/>
     <w:basedOn w:val="Normal"/>
-    <w:next w:val="FootnoteText"/>
     <w:uiPriority w:val="9"/>
     <w:unhideWhenUsed/>
     <w:qFormat/>
   </w:style>
-  <w:style w:styleId="FootnoteBlockText" w:type="paragraph">
+  <w:style w:type="paragraph" w:customStyle="1" w:styleId="FootnoteBlockText">
     <w:name w:val="Footnote Block Text"/>
     <w:basedOn w:val="FootnoteText"/>
     <w:next w:val="FootnoteText"/>
@@ -1522,47 +1964,40 @@
     <w:unhideWhenUsed/>
     <w:qFormat/>
     <w:pPr>
-      <w:spacing w:after="100" w:before="100"/>
-      <w:ind w:firstLine="0" w:left="480" w:right="480"/>
+      <w:spacing w:before="100" w:after="100"/>
+      <w:ind w:left="480" w:right="480"/>
     </w:pPr>
   </w:style>
-  <w:style w:default="1" w:styleId="DefaultParagraphFont" w:type="character">
-    <w:name w:val="Default Paragraph Font"/>
-    <w:semiHidden/>
-    <w:unhideWhenUsed/>
-  </w:style>
-  <w:style w:default="1" w:styleId="Table" w:type="table">
+  <w:style w:type="table" w:customStyle="1" w:styleId="Table">
     <w:name w:val="Table"/>
-    <w:basedOn w:val="TableNormal"/>
     <w:semiHidden/>
     <w:unhideWhenUsed/>
     <w:qFormat/>
     <w:tblPr>
-      <w:tblInd w:type="dxa" w:w="0"/>
+      <w:tblInd w:w="0" w:type="dxa"/>
       <w:tblCellMar>
-        <w:top w:type="dxa" w:w="0"/>
-        <w:left w:type="dxa" w:w="108"/>
-        <w:bottom w:type="dxa" w:w="0"/>
-        <w:right w:type="dxa" w:w="108"/>
+        <w:top w:w="0" w:type="dxa"/>
+        <w:left w:w="108" w:type="dxa"/>
+        <w:bottom w:w="0" w:type="dxa"/>
+        <w:right w:w="108" w:type="dxa"/>
       </w:tblCellMar>
     </w:tblPr>
     <w:tblStylePr w:type="firstRow">
       <w:tblPr>
         <w:jc w:val="left"/>
-        <w:tblInd w:type="dxa" w:w="0"/>
       </w:tblPr>
       <w:trPr>
         <w:jc w:val="left"/>
       </w:trPr>
       <w:tcPr>
         <w:tcBorders>
-          <w:bottom w:val="single"/>
+          <w:bottom w:val="single" w:sz="0" w:space="0" w:color="auto"/>
         </w:tcBorders>
         <w:vAlign w:val="bottom"/>
       </w:tcPr>
     </w:tblStylePr>
   </w:style>
-  <w:style w:customStyle="1" w:styleId="DefinitionTerm" w:type="paragraph">
+  <w:style w:type="paragraph" w:customStyle="1" w:styleId="DefinitionTerm">
     <w:name w:val="Definition Term"/>
     <w:basedOn w:val="Normal"/>
     <w:next w:val="Definition"/>
@@ -1575,75 +2010,76 @@
       <w:b/>
     </w:rPr>
   </w:style>
-  <w:style w:customStyle="1" w:styleId="Definition" w:type="paragraph">
+  <w:style w:type="paragraph" w:customStyle="1" w:styleId="Definition">
     <w:name w:val="Definition"/>
     <w:basedOn w:val="Normal"/>
   </w:style>
-  <w:style w:styleId="Caption" w:type="paragraph">
-    <w:name w:val="Caption"/>
+  <w:style w:type="paragraph" w:styleId="Caption">
+    <w:name w:val="caption"/>
     <w:basedOn w:val="Normal"/>
-    <w:link w:val="BodyTextChar"/>
+    <w:link w:val="CaptionChar"/>
     <w:pPr>
-      <w:spacing w:after="120" w:before="0"/>
+      <w:spacing w:after="120"/>
     </w:pPr>
     <w:rPr>
       <w:i/>
     </w:rPr>
   </w:style>
-  <w:style w:customStyle="1" w:styleId="TableCaption" w:type="paragraph">
+  <w:style w:type="paragraph" w:customStyle="1" w:styleId="TableCaption">
     <w:name w:val="Table Caption"/>
     <w:basedOn w:val="Caption"/>
     <w:pPr>
       <w:keepNext/>
     </w:pPr>
   </w:style>
-  <w:style w:customStyle="1" w:styleId="ImageCaption" w:type="paragraph">
+  <w:style w:type="paragraph" w:customStyle="1" w:styleId="ImageCaption">
     <w:name w:val="Image Caption"/>
     <w:basedOn w:val="Caption"/>
   </w:style>
-  <w:style w:customStyle="1" w:styleId="Figure" w:type="paragraph">
+  <w:style w:type="paragraph" w:customStyle="1" w:styleId="Figure">
     <w:name w:val="Figure"/>
     <w:basedOn w:val="Normal"/>
   </w:style>
-  <w:style w:customStyle="1" w:styleId="CaptionedFigure" w:type="paragraph">
+  <w:style w:type="paragraph" w:customStyle="1" w:styleId="CaptionedFigure">
     <w:name w:val="Captioned Figure"/>
     <w:basedOn w:val="Figure"/>
     <w:pPr>
       <w:keepNext/>
     </w:pPr>
   </w:style>
-  <w:style w:customStyle="1" w:styleId="BodyTextChar" w:type="character">
-    <w:name w:val="Body Text Char"/>
+  <w:style w:type="character" w:customStyle="1" w:styleId="CaptionChar">
+    <w:name w:val="Caption Char"/>
     <w:basedOn w:val="DefaultParagraphFont"/>
-    <w:link w:val="BodyText"/>
-  </w:style>
-  <w:style w:customStyle="1" w:styleId="VerbatimChar" w:type="character">
+    <w:link w:val="Caption"/>
+  </w:style>
+  <w:style w:type="character" w:customStyle="1" w:styleId="VerbatimChar">
     <w:name w:val="Verbatim Char"/>
-    <w:basedOn w:val="BodyTextChar"/>
-    <w:rPr>
-      <w:rFonts w:ascii="Consolas" w:hAnsi="Consolas"/>
-      <w:sz w:val="22"/>
-    </w:rPr>
-  </w:style>
-  <w:style w:customStyle="1" w:styleId="SectionNumber" w:type="character">
+    <w:basedOn w:val="CaptionChar"/>
+    <w:link w:val="SourceCode"/>
+    <w:rPr>
+      <w:rFonts w:ascii="Consolas" w:hAnsi="Consolas"/>
+      <w:sz w:val="22"/>
+    </w:rPr>
+  </w:style>
+  <w:style w:type="character" w:customStyle="1" w:styleId="SectionNumber">
     <w:name w:val="Section Number"/>
-    <w:basedOn w:val="BodyTextChar"/>
-  </w:style>
-  <w:style w:styleId="FootnoteReference" w:type="character">
-    <w:name w:val="Footnote Reference"/>
-    <w:basedOn w:val="BodyTextChar"/>
+    <w:basedOn w:val="CaptionChar"/>
+  </w:style>
+  <w:style w:type="character" w:styleId="FootnoteReference">
+    <w:name w:val="footnote reference"/>
+    <w:basedOn w:val="CaptionChar"/>
     <w:rPr>
       <w:vertAlign w:val="superscript"/>
     </w:rPr>
   </w:style>
-  <w:style w:styleId="Hyperlink" w:type="character">
+  <w:style w:type="character" w:styleId="Hyperlink">
     <w:name w:val="Hyperlink"/>
-    <w:basedOn w:val="BodyTextChar"/>
-    <w:rPr>
-      <w:color w:themeColor="accent1" w:val="4F81BD"/>
-    </w:rPr>
-  </w:style>
-  <w:style w:styleId="TOCHeading" w:type="paragraph">
+    <w:basedOn w:val="CaptionChar"/>
+    <w:rPr>
+      <w:color w:val="156082" w:themeColor="accent1"/>
+    </w:rPr>
+  </w:style>
+  <w:style w:type="paragraph" w:styleId="TOCHeading">
     <w:name w:val="TOC Heading"/>
     <w:basedOn w:val="Heading1"/>
     <w:next w:val="BodyText"/>
@@ -1654,281 +2090,337 @@
       <w:spacing w:before="240" w:line="259" w:lineRule="auto"/>
       <w:outlineLvl w:val="9"/>
     </w:pPr>
-    <w:rPr>
-      <w:rFonts w:asciiTheme="majorHAnsi" w:cstheme="majorBidi" w:eastAsiaTheme="majorEastAsia" w:hAnsiTheme="majorHAnsi"/>
-      <w:b w:val="0"/>
-      <w:bCs w:val="0"/>
-      <w:color w:themeColor="accent1" w:themeShade="BF" w:val="365F91"/>
-    </w:rPr>
   </w:style>
   <w:style w:type="paragraph" w:customStyle="1" w:styleId="SourceCode">
     <w:name w:val="Source Code"/>
     <w:basedOn w:val="Normal"/>
     <w:link w:val="VerbatimChar"/>
     <w:pPr>
-      <w:wordWrap w:val="off"/>
-      <w:shd w:val="clear" w:fill="f8f8f8"/>
+      <w:shd w:val="clear" w:color="auto" w:fill="F8F8F8"/>
+      <w:wordWrap w:val="0"/>
     </w:pPr>
   </w:style>
   <w:style w:type="character" w:customStyle="1" w:styleId="KeywordTok">
     <w:name w:val="KeywordTok"/>
     <w:basedOn w:val="VerbatimChar"/>
     <w:rPr>
+      <w:rFonts w:ascii="Consolas" w:hAnsi="Consolas"/>
       <w:b/>
-      <w:color w:val="204a87"/>
-      <w:shd w:val="clear" w:fill="f8f8f8"/>
+      <w:color w:val="204A87"/>
+      <w:sz w:val="22"/>
+      <w:shd w:val="clear" w:color="auto" w:fill="F8F8F8"/>
     </w:rPr>
   </w:style>
   <w:style w:type="character" w:customStyle="1" w:styleId="DataTypeTok">
     <w:name w:val="DataTypeTok"/>
     <w:basedOn w:val="VerbatimChar"/>
     <w:rPr>
-      <w:color w:val="204a87"/>
-      <w:shd w:val="clear" w:fill="f8f8f8"/>
+      <w:rFonts w:ascii="Consolas" w:hAnsi="Consolas"/>
+      <w:color w:val="204A87"/>
+      <w:sz w:val="22"/>
+      <w:shd w:val="clear" w:color="auto" w:fill="F8F8F8"/>
     </w:rPr>
   </w:style>
   <w:style w:type="character" w:customStyle="1" w:styleId="DecValTok">
     <w:name w:val="DecValTok"/>
     <w:basedOn w:val="VerbatimChar"/>
     <w:rPr>
-      <w:color w:val="0000cf"/>
-      <w:shd w:val="clear" w:fill="f8f8f8"/>
+      <w:rFonts w:ascii="Consolas" w:hAnsi="Consolas"/>
+      <w:color w:val="0000CF"/>
+      <w:sz w:val="22"/>
+      <w:shd w:val="clear" w:color="auto" w:fill="F8F8F8"/>
     </w:rPr>
   </w:style>
   <w:style w:type="character" w:customStyle="1" w:styleId="BaseNTok">
     <w:name w:val="BaseNTok"/>
     <w:basedOn w:val="VerbatimChar"/>
     <w:rPr>
-      <w:color w:val="0000cf"/>
-      <w:shd w:val="clear" w:fill="f8f8f8"/>
+      <w:rFonts w:ascii="Consolas" w:hAnsi="Consolas"/>
+      <w:color w:val="0000CF"/>
+      <w:sz w:val="22"/>
+      <w:shd w:val="clear" w:color="auto" w:fill="F8F8F8"/>
     </w:rPr>
   </w:style>
   <w:style w:type="character" w:customStyle="1" w:styleId="FloatTok">
     <w:name w:val="FloatTok"/>
     <w:basedOn w:val="VerbatimChar"/>
     <w:rPr>
-      <w:color w:val="0000cf"/>
-      <w:shd w:val="clear" w:fill="f8f8f8"/>
+      <w:rFonts w:ascii="Consolas" w:hAnsi="Consolas"/>
+      <w:color w:val="0000CF"/>
+      <w:sz w:val="22"/>
+      <w:shd w:val="clear" w:color="auto" w:fill="F8F8F8"/>
     </w:rPr>
   </w:style>
   <w:style w:type="character" w:customStyle="1" w:styleId="ConstantTok">
     <w:name w:val="ConstantTok"/>
     <w:basedOn w:val="VerbatimChar"/>
     <w:rPr>
-      <w:color w:val="8f5902"/>
-      <w:shd w:val="clear" w:fill="f8f8f8"/>
+      <w:rFonts w:ascii="Consolas" w:hAnsi="Consolas"/>
+      <w:color w:val="8F5902"/>
+      <w:sz w:val="22"/>
+      <w:shd w:val="clear" w:color="auto" w:fill="F8F8F8"/>
     </w:rPr>
   </w:style>
   <w:style w:type="character" w:customStyle="1" w:styleId="CharTok">
     <w:name w:val="CharTok"/>
     <w:basedOn w:val="VerbatimChar"/>
     <w:rPr>
-      <w:color w:val="4e9a06"/>
-      <w:shd w:val="clear" w:fill="f8f8f8"/>
+      <w:rFonts w:ascii="Consolas" w:hAnsi="Consolas"/>
+      <w:color w:val="4E9A06"/>
+      <w:sz w:val="22"/>
+      <w:shd w:val="clear" w:color="auto" w:fill="F8F8F8"/>
     </w:rPr>
   </w:style>
   <w:style w:type="character" w:customStyle="1" w:styleId="SpecialCharTok">
     <w:name w:val="SpecialCharTok"/>
     <w:basedOn w:val="VerbatimChar"/>
     <w:rPr>
+      <w:rFonts w:ascii="Consolas" w:hAnsi="Consolas"/>
       <w:b/>
-      <w:color w:val="ce5c00"/>
-      <w:shd w:val="clear" w:fill="f8f8f8"/>
+      <w:color w:val="CE5C00"/>
+      <w:sz w:val="22"/>
+      <w:shd w:val="clear" w:color="auto" w:fill="F8F8F8"/>
     </w:rPr>
   </w:style>
   <w:style w:type="character" w:customStyle="1" w:styleId="StringTok">
     <w:name w:val="StringTok"/>
     <w:basedOn w:val="VerbatimChar"/>
     <w:rPr>
-      <w:color w:val="4e9a06"/>
-      <w:shd w:val="clear" w:fill="f8f8f8"/>
+      <w:rFonts w:ascii="Consolas" w:hAnsi="Consolas"/>
+      <w:color w:val="4E9A06"/>
+      <w:sz w:val="22"/>
+      <w:shd w:val="clear" w:color="auto" w:fill="F8F8F8"/>
     </w:rPr>
   </w:style>
   <w:style w:type="character" w:customStyle="1" w:styleId="VerbatimStringTok">
     <w:name w:val="VerbatimStringTok"/>
     <w:basedOn w:val="VerbatimChar"/>
     <w:rPr>
-      <w:color w:val="4e9a06"/>
-      <w:shd w:val="clear" w:fill="f8f8f8"/>
+      <w:rFonts w:ascii="Consolas" w:hAnsi="Consolas"/>
+      <w:color w:val="4E9A06"/>
+      <w:sz w:val="22"/>
+      <w:shd w:val="clear" w:color="auto" w:fill="F8F8F8"/>
     </w:rPr>
   </w:style>
   <w:style w:type="character" w:customStyle="1" w:styleId="SpecialStringTok">
     <w:name w:val="SpecialStringTok"/>
     <w:basedOn w:val="VerbatimChar"/>
     <w:rPr>
-      <w:color w:val="4e9a06"/>
-      <w:shd w:val="clear" w:fill="f8f8f8"/>
+      <w:rFonts w:ascii="Consolas" w:hAnsi="Consolas"/>
+      <w:color w:val="4E9A06"/>
+      <w:sz w:val="22"/>
+      <w:shd w:val="clear" w:color="auto" w:fill="F8F8F8"/>
     </w:rPr>
   </w:style>
   <w:style w:type="character" w:customStyle="1" w:styleId="ImportTok">
     <w:name w:val="ImportTok"/>
     <w:basedOn w:val="VerbatimChar"/>
     <w:rPr>
-      <w:shd w:val="clear" w:fill="f8f8f8"/>
+      <w:rFonts w:ascii="Consolas" w:hAnsi="Consolas"/>
+      <w:sz w:val="22"/>
+      <w:shd w:val="clear" w:color="auto" w:fill="F8F8F8"/>
     </w:rPr>
   </w:style>
   <w:style w:type="character" w:customStyle="1" w:styleId="CommentTok">
     <w:name w:val="CommentTok"/>
     <w:basedOn w:val="VerbatimChar"/>
     <w:rPr>
+      <w:rFonts w:ascii="Consolas" w:hAnsi="Consolas"/>
       <w:i/>
-      <w:color w:val="8f5902"/>
-      <w:shd w:val="clear" w:fill="f8f8f8"/>
+      <w:color w:val="8F5902"/>
+      <w:sz w:val="22"/>
+      <w:shd w:val="clear" w:color="auto" w:fill="F8F8F8"/>
     </w:rPr>
   </w:style>
   <w:style w:type="character" w:customStyle="1" w:styleId="DocumentationTok">
     <w:name w:val="DocumentationTok"/>
     <w:basedOn w:val="VerbatimChar"/>
     <w:rPr>
+      <w:rFonts w:ascii="Consolas" w:hAnsi="Consolas"/>
       <w:b/>
       <w:i/>
-      <w:color w:val="8f5902"/>
-      <w:shd w:val="clear" w:fill="f8f8f8"/>
+      <w:color w:val="8F5902"/>
+      <w:sz w:val="22"/>
+      <w:shd w:val="clear" w:color="auto" w:fill="F8F8F8"/>
     </w:rPr>
   </w:style>
   <w:style w:type="character" w:customStyle="1" w:styleId="AnnotationTok">
     <w:name w:val="AnnotationTok"/>
     <w:basedOn w:val="VerbatimChar"/>
     <w:rPr>
+      <w:rFonts w:ascii="Consolas" w:hAnsi="Consolas"/>
       <w:b/>
       <w:i/>
-      <w:color w:val="8f5902"/>
-      <w:shd w:val="clear" w:fill="f8f8f8"/>
+      <w:color w:val="8F5902"/>
+      <w:sz w:val="22"/>
+      <w:shd w:val="clear" w:color="auto" w:fill="F8F8F8"/>
     </w:rPr>
   </w:style>
   <w:style w:type="character" w:customStyle="1" w:styleId="CommentVarTok">
     <w:name w:val="CommentVarTok"/>
     <w:basedOn w:val="VerbatimChar"/>
     <w:rPr>
+      <w:rFonts w:ascii="Consolas" w:hAnsi="Consolas"/>
       <w:b/>
       <w:i/>
-      <w:color w:val="8f5902"/>
-      <w:shd w:val="clear" w:fill="f8f8f8"/>
+      <w:color w:val="8F5902"/>
+      <w:sz w:val="22"/>
+      <w:shd w:val="clear" w:color="auto" w:fill="F8F8F8"/>
     </w:rPr>
   </w:style>
   <w:style w:type="character" w:customStyle="1" w:styleId="OtherTok">
     <w:name w:val="OtherTok"/>
     <w:basedOn w:val="VerbatimChar"/>
     <w:rPr>
-      <w:color w:val="8f5902"/>
-      <w:shd w:val="clear" w:fill="f8f8f8"/>
+      <w:rFonts w:ascii="Consolas" w:hAnsi="Consolas"/>
+      <w:color w:val="8F5902"/>
+      <w:sz w:val="22"/>
+      <w:shd w:val="clear" w:color="auto" w:fill="F8F8F8"/>
     </w:rPr>
   </w:style>
   <w:style w:type="character" w:customStyle="1" w:styleId="FunctionTok">
     <w:name w:val="FunctionTok"/>
     <w:basedOn w:val="VerbatimChar"/>
     <w:rPr>
+      <w:rFonts w:ascii="Consolas" w:hAnsi="Consolas"/>
       <w:b/>
-      <w:color w:val="204a87"/>
-      <w:shd w:val="clear" w:fill="f8f8f8"/>
+      <w:color w:val="204A87"/>
+      <w:sz w:val="22"/>
+      <w:shd w:val="clear" w:color="auto" w:fill="F8F8F8"/>
     </w:rPr>
   </w:style>
   <w:style w:type="character" w:customStyle="1" w:styleId="VariableTok">
     <w:name w:val="VariableTok"/>
     <w:basedOn w:val="VerbatimChar"/>
     <w:rPr>
+      <w:rFonts w:ascii="Consolas" w:hAnsi="Consolas"/>
       <w:color w:val="000000"/>
-      <w:shd w:val="clear" w:fill="f8f8f8"/>
+      <w:sz w:val="22"/>
+      <w:shd w:val="clear" w:color="auto" w:fill="F8F8F8"/>
     </w:rPr>
   </w:style>
   <w:style w:type="character" w:customStyle="1" w:styleId="ControlFlowTok">
     <w:name w:val="ControlFlowTok"/>
     <w:basedOn w:val="VerbatimChar"/>
     <w:rPr>
+      <w:rFonts w:ascii="Consolas" w:hAnsi="Consolas"/>
       <w:b/>
-      <w:color w:val="204a87"/>
-      <w:shd w:val="clear" w:fill="f8f8f8"/>
+      <w:color w:val="204A87"/>
+      <w:sz w:val="22"/>
+      <w:shd w:val="clear" w:color="auto" w:fill="F8F8F8"/>
     </w:rPr>
   </w:style>
   <w:style w:type="character" w:customStyle="1" w:styleId="OperatorTok">
     <w:name w:val="OperatorTok"/>
     <w:basedOn w:val="VerbatimChar"/>
     <w:rPr>
+      <w:rFonts w:ascii="Consolas" w:hAnsi="Consolas"/>
       <w:b/>
-      <w:color w:val="ce5c00"/>
-      <w:shd w:val="clear" w:fill="f8f8f8"/>
+      <w:color w:val="CE5C00"/>
+      <w:sz w:val="22"/>
+      <w:shd w:val="clear" w:color="auto" w:fill="F8F8F8"/>
     </w:rPr>
   </w:style>
   <w:style w:type="character" w:customStyle="1" w:styleId="BuiltInTok">
     <w:name w:val="BuiltInTok"/>
     <w:basedOn w:val="VerbatimChar"/>
     <w:rPr>
-      <w:shd w:val="clear" w:fill="f8f8f8"/>
+      <w:rFonts w:ascii="Consolas" w:hAnsi="Consolas"/>
+      <w:sz w:val="22"/>
+      <w:shd w:val="clear" w:color="auto" w:fill="F8F8F8"/>
     </w:rPr>
   </w:style>
   <w:style w:type="character" w:customStyle="1" w:styleId="ExtensionTok">
     <w:name w:val="ExtensionTok"/>
     <w:basedOn w:val="VerbatimChar"/>
     <w:rPr>
-      <w:shd w:val="clear" w:fill="f8f8f8"/>
+      <w:rFonts w:ascii="Consolas" w:hAnsi="Consolas"/>
+      <w:sz w:val="22"/>
+      <w:shd w:val="clear" w:color="auto" w:fill="F8F8F8"/>
     </w:rPr>
   </w:style>
   <w:style w:type="character" w:customStyle="1" w:styleId="PreprocessorTok">
     <w:name w:val="PreprocessorTok"/>
     <w:basedOn w:val="VerbatimChar"/>
     <w:rPr>
+      <w:rFonts w:ascii="Consolas" w:hAnsi="Consolas"/>
       <w:i/>
-      <w:color w:val="8f5902"/>
-      <w:shd w:val="clear" w:fill="f8f8f8"/>
+      <w:color w:val="8F5902"/>
+      <w:sz w:val="22"/>
+      <w:shd w:val="clear" w:color="auto" w:fill="F8F8F8"/>
     </w:rPr>
   </w:style>
   <w:style w:type="character" w:customStyle="1" w:styleId="AttributeTok">
     <w:name w:val="AttributeTok"/>
     <w:basedOn w:val="VerbatimChar"/>
     <w:rPr>
-      <w:color w:val="204a87"/>
-      <w:shd w:val="clear" w:fill="f8f8f8"/>
+      <w:rFonts w:ascii="Consolas" w:hAnsi="Consolas"/>
+      <w:color w:val="204A87"/>
+      <w:sz w:val="22"/>
+      <w:shd w:val="clear" w:color="auto" w:fill="F8F8F8"/>
     </w:rPr>
   </w:style>
   <w:style w:type="character" w:customStyle="1" w:styleId="RegionMarkerTok">
     <w:name w:val="RegionMarkerTok"/>
     <w:basedOn w:val="VerbatimChar"/>
     <w:rPr>
-      <w:shd w:val="clear" w:fill="f8f8f8"/>
+      <w:rFonts w:ascii="Consolas" w:hAnsi="Consolas"/>
+      <w:sz w:val="22"/>
+      <w:shd w:val="clear" w:color="auto" w:fill="F8F8F8"/>
     </w:rPr>
   </w:style>
   <w:style w:type="character" w:customStyle="1" w:styleId="InformationTok">
     <w:name w:val="InformationTok"/>
     <w:basedOn w:val="VerbatimChar"/>
     <w:rPr>
+      <w:rFonts w:ascii="Consolas" w:hAnsi="Consolas"/>
       <w:b/>
       <w:i/>
-      <w:color w:val="8f5902"/>
-      <w:shd w:val="clear" w:fill="f8f8f8"/>
+      <w:color w:val="8F5902"/>
+      <w:sz w:val="22"/>
+      <w:shd w:val="clear" w:color="auto" w:fill="F8F8F8"/>
     </w:rPr>
   </w:style>
   <w:style w:type="character" w:customStyle="1" w:styleId="WarningTok">
     <w:name w:val="WarningTok"/>
     <w:basedOn w:val="VerbatimChar"/>
     <w:rPr>
+      <w:rFonts w:ascii="Consolas" w:hAnsi="Consolas"/>
       <w:b/>
       <w:i/>
-      <w:color w:val="8f5902"/>
-      <w:shd w:val="clear" w:fill="f8f8f8"/>
+      <w:color w:val="8F5902"/>
+      <w:sz w:val="22"/>
+      <w:shd w:val="clear" w:color="auto" w:fill="F8F8F8"/>
     </w:rPr>
   </w:style>
   <w:style w:type="character" w:customStyle="1" w:styleId="AlertTok">
     <w:name w:val="AlertTok"/>
     <w:basedOn w:val="VerbatimChar"/>
     <w:rPr>
-      <w:color w:val="ef2929"/>
-      <w:shd w:val="clear" w:fill="f8f8f8"/>
+      <w:rFonts w:ascii="Consolas" w:hAnsi="Consolas"/>
+      <w:color w:val="EF2929"/>
+      <w:sz w:val="22"/>
+      <w:shd w:val="clear" w:color="auto" w:fill="F8F8F8"/>
     </w:rPr>
   </w:style>
   <w:style w:type="character" w:customStyle="1" w:styleId="ErrorTok">
     <w:name w:val="ErrorTok"/>
     <w:basedOn w:val="VerbatimChar"/>
     <w:rPr>
+      <w:rFonts w:ascii="Consolas" w:hAnsi="Consolas"/>
       <w:b/>
-      <w:color w:val="a40000"/>
-      <w:shd w:val="clear" w:fill="f8f8f8"/>
+      <w:color w:val="A40000"/>
+      <w:sz w:val="22"/>
+      <w:shd w:val="clear" w:color="auto" w:fill="F8F8F8"/>
     </w:rPr>
   </w:style>
   <w:style w:type="character" w:customStyle="1" w:styleId="NormalTok">
     <w:name w:val="NormalTok"/>
     <w:basedOn w:val="VerbatimChar"/>
     <w:rPr>
-      <w:shd w:val="clear" w:fill="f8f8f8"/>
+      <w:rFonts w:ascii="Consolas" w:hAnsi="Consolas"/>
+      <w:sz w:val="22"/>
+      <w:shd w:val="clear" w:color="auto" w:fill="F8F8F8"/>
     </w:rPr>
   </w:style>
 </w:styles>

</xml_diff>